<commit_message>
a few changes to Level 3 examples
</commit_message>
<xml_diff>
--- a/src/Labs/Exercises (Python).docx
+++ b/src/Labs/Exercises (Python).docx
@@ -1,6 +1,6 @@
 
 <file path=word/document.xml><?xml version="1.0" encoding="utf-8"?>
-<w:document xmlns:o="urn:schemas-microsoft-com:office:office" xmlns:r="http://schemas.openxmlformats.org/officeDocument/2006/relationships" xmlns:v="urn:schemas-microsoft-com:vml" xmlns:w="http://schemas.openxmlformats.org/wordprocessingml/2006/main" xmlns:w10="urn:schemas-microsoft-com:office:word" xmlns:wp="http://schemas.openxmlformats.org/drawingml/2006/wordprocessingDrawing" xmlns:wps="http://schemas.microsoft.com/office/word/2010/wordprocessingShape" xmlns:wpg="http://schemas.microsoft.com/office/word/2010/wordprocessingGroup" xmlns:mc="http://schemas.openxmlformats.org/markup-compatibility/2006" xmlns:wp14="http://schemas.microsoft.com/office/word/2010/wordprocessingDrawing" xmlns:w14="http://schemas.microsoft.com/office/word/2010/wordml" mc:Ignorable="w14 wp14">
+<w:document xmlns:o="urn:schemas-microsoft-com:office:office" xmlns:r="http://schemas.openxmlformats.org/officeDocument/2006/relationships" xmlns:v="urn:schemas-microsoft-com:vml" xmlns:w="http://schemas.openxmlformats.org/wordprocessingml/2006/main" xmlns:w10="urn:schemas-microsoft-com:office:word" xmlns:wp="http://schemas.openxmlformats.org/drawingml/2006/wordprocessingDrawing" xmlns:wps="http://schemas.microsoft.com/office/word/2010/wordprocessingShape" xmlns:wpg="http://schemas.microsoft.com/office/word/2010/wordprocessingGroup" xmlns:mc="http://schemas.openxmlformats.org/markup-compatibility/2006" xmlns:wp14="http://schemas.microsoft.com/office/word/2010/wordprocessingDrawing" xmlns:w14="http://schemas.microsoft.com/office/word/2010/wordml" xmlns:w15="http://schemas.microsoft.com/office/word/2012/wordml" mc:Ignorable="w14 wp14 w15">
   <w:background w:color="FFFFFF"/>
   <w:body>
     <w:p>
@@ -426,7 +426,7 @@
     <w:p>
       <w:pPr>
         <w:pStyle w:val="Normal"/>
-        <w:shd w:fill="E6E6E6" w:val="clear"/>
+        <w:shd w:val="clear" w:fill="E6E6E6"/>
         <w:ind w:left="993" w:right="0" w:hanging="426"/>
         <w:rPr>
           <w:rFonts w:ascii="Courier;Courier New" w:hAnsi="Courier;Courier New" w:cs="Courier;Courier New"/>
@@ -443,7 +443,7 @@
     <w:p>
       <w:pPr>
         <w:pStyle w:val="Normal"/>
-        <w:shd w:fill="E6E6E6" w:val="clear"/>
+        <w:shd w:val="clear" w:fill="E6E6E6"/>
         <w:ind w:left="993" w:right="0" w:hanging="426"/>
         <w:rPr/>
       </w:pPr>
@@ -463,7 +463,7 @@
     <w:p>
       <w:pPr>
         <w:pStyle w:val="Normal"/>
-        <w:shd w:fill="E6E6E6" w:val="clear"/>
+        <w:shd w:val="clear" w:fill="E6E6E6"/>
         <w:ind w:left="993" w:right="0" w:hanging="426"/>
         <w:rPr/>
       </w:pPr>
@@ -483,7 +483,7 @@
     <w:p>
       <w:pPr>
         <w:pStyle w:val="Normal"/>
-        <w:shd w:fill="E6E6E6" w:val="clear"/>
+        <w:shd w:val="clear" w:fill="E6E6E6"/>
         <w:ind w:left="993" w:right="0" w:hanging="426"/>
         <w:rPr/>
       </w:pPr>
@@ -503,7 +503,7 @@
     <w:p>
       <w:pPr>
         <w:pStyle w:val="Normal"/>
-        <w:shd w:fill="E6E6E6" w:val="clear"/>
+        <w:shd w:val="clear" w:fill="E6E6E6"/>
         <w:ind w:left="993" w:right="0" w:hanging="426"/>
         <w:rPr/>
       </w:pPr>
@@ -523,7 +523,7 @@
     <w:p>
       <w:pPr>
         <w:pStyle w:val="Normal"/>
-        <w:shd w:fill="E6E6E6" w:val="clear"/>
+        <w:shd w:val="clear" w:fill="E6E6E6"/>
         <w:ind w:left="993" w:right="0" w:hanging="426"/>
         <w:rPr/>
       </w:pPr>
@@ -543,7 +543,7 @@
     <w:p>
       <w:pPr>
         <w:pStyle w:val="Normal"/>
-        <w:shd w:fill="E6E6E6" w:val="clear"/>
+        <w:shd w:val="clear" w:fill="E6E6E6"/>
         <w:ind w:left="993" w:right="0" w:hanging="426"/>
         <w:rPr/>
       </w:pPr>
@@ -641,7 +641,7 @@
     <w:p>
       <w:pPr>
         <w:pStyle w:val="Normal"/>
-        <w:shd w:fill="E6E6E6" w:val="clear"/>
+        <w:shd w:val="clear" w:fill="E6E6E6"/>
         <w:ind w:left="993" w:right="0" w:hanging="426"/>
         <w:rPr/>
       </w:pPr>
@@ -661,7 +661,7 @@
     <w:p>
       <w:pPr>
         <w:pStyle w:val="Normal"/>
-        <w:shd w:fill="E6E6E6" w:val="clear"/>
+        <w:shd w:val="clear" w:fill="E6E6E6"/>
         <w:ind w:left="993" w:right="0" w:hanging="426"/>
         <w:rPr/>
       </w:pPr>
@@ -681,7 +681,7 @@
     <w:p>
       <w:pPr>
         <w:pStyle w:val="Normal"/>
-        <w:shd w:fill="E6E6E6" w:val="clear"/>
+        <w:shd w:val="clear" w:fill="E6E6E6"/>
         <w:ind w:left="993" w:right="0" w:hanging="426"/>
         <w:rPr/>
       </w:pPr>
@@ -701,7 +701,7 @@
     <w:p>
       <w:pPr>
         <w:pStyle w:val="Normal"/>
-        <w:shd w:fill="E6E6E6" w:val="clear"/>
+        <w:shd w:val="clear" w:fill="E6E6E6"/>
         <w:ind w:left="993" w:right="0" w:hanging="426"/>
         <w:rPr/>
       </w:pPr>
@@ -721,7 +721,7 @@
     <w:p>
       <w:pPr>
         <w:pStyle w:val="Normal"/>
-        <w:shd w:fill="E6E6E6" w:val="clear"/>
+        <w:shd w:val="clear" w:fill="E6E6E6"/>
         <w:ind w:left="993" w:right="0" w:hanging="426"/>
         <w:rPr/>
       </w:pPr>
@@ -741,7 +741,7 @@
     <w:p>
       <w:pPr>
         <w:pStyle w:val="Normal"/>
-        <w:shd w:fill="E6E6E6" w:val="clear"/>
+        <w:shd w:val="clear" w:fill="E6E6E6"/>
         <w:ind w:left="993" w:right="0" w:hanging="426"/>
         <w:rPr/>
       </w:pPr>
@@ -761,7 +761,7 @@
     <w:p>
       <w:pPr>
         <w:pStyle w:val="Normal"/>
-        <w:shd w:fill="E6E6E6" w:val="clear"/>
+        <w:shd w:val="clear" w:fill="E6E6E6"/>
         <w:ind w:left="993" w:right="0" w:hanging="426"/>
         <w:rPr/>
       </w:pPr>
@@ -808,7 +808,7 @@
     <w:p>
       <w:pPr>
         <w:pStyle w:val="Normal"/>
-        <w:shd w:fill="E6E6E6" w:val="clear"/>
+        <w:shd w:val="clear" w:fill="E6E6E6"/>
         <w:ind w:left="993" w:right="0" w:hanging="426"/>
         <w:rPr/>
       </w:pPr>
@@ -828,7 +828,7 @@
     <w:p>
       <w:pPr>
         <w:pStyle w:val="Normal"/>
-        <w:shd w:fill="E6E6E6" w:val="clear"/>
+        <w:shd w:val="clear" w:fill="E6E6E6"/>
         <w:ind w:left="993" w:right="0" w:hanging="426"/>
         <w:rPr/>
       </w:pPr>
@@ -848,7 +848,7 @@
     <w:p>
       <w:pPr>
         <w:pStyle w:val="Normal"/>
-        <w:shd w:fill="E6E6E6" w:val="clear"/>
+        <w:shd w:val="clear" w:fill="E6E6E6"/>
         <w:ind w:left="993" w:right="0" w:hanging="426"/>
         <w:rPr/>
       </w:pPr>
@@ -895,7 +895,7 @@
     <w:p>
       <w:pPr>
         <w:pStyle w:val="Normal"/>
-        <w:shd w:fill="E6E6E6" w:val="clear"/>
+        <w:shd w:val="clear" w:fill="E6E6E6"/>
         <w:ind w:left="993" w:right="0" w:hanging="426"/>
         <w:rPr/>
       </w:pPr>
@@ -915,7 +915,7 @@
     <w:p>
       <w:pPr>
         <w:pStyle w:val="Normal"/>
-        <w:shd w:fill="E6E6E6" w:val="clear"/>
+        <w:shd w:val="clear" w:fill="E6E6E6"/>
         <w:ind w:left="993" w:right="0" w:hanging="426"/>
         <w:rPr/>
       </w:pPr>
@@ -935,7 +935,7 @@
     <w:p>
       <w:pPr>
         <w:pStyle w:val="Normal"/>
-        <w:shd w:fill="E6E6E6" w:val="clear"/>
+        <w:shd w:val="clear" w:fill="E6E6E6"/>
         <w:ind w:left="993" w:right="0" w:hanging="426"/>
         <w:rPr/>
       </w:pPr>
@@ -955,7 +955,7 @@
     <w:p>
       <w:pPr>
         <w:pStyle w:val="Normal"/>
-        <w:shd w:fill="E6E6E6" w:val="clear"/>
+        <w:shd w:val="clear" w:fill="E6E6E6"/>
         <w:ind w:left="993" w:right="0" w:hanging="426"/>
         <w:rPr/>
       </w:pPr>
@@ -1002,7 +1002,7 @@
     <w:p>
       <w:pPr>
         <w:pStyle w:val="Normal"/>
-        <w:shd w:fill="E6E6E6" w:val="clear"/>
+        <w:shd w:val="clear" w:fill="E6E6E6"/>
         <w:ind w:left="993" w:right="0" w:hanging="426"/>
         <w:rPr/>
       </w:pPr>
@@ -1022,7 +1022,7 @@
     <w:p>
       <w:pPr>
         <w:pStyle w:val="Normal"/>
-        <w:shd w:fill="E6E6E6" w:val="clear"/>
+        <w:shd w:val="clear" w:fill="E6E6E6"/>
         <w:ind w:left="993" w:right="0" w:hanging="426"/>
         <w:rPr/>
       </w:pPr>
@@ -1042,7 +1042,7 @@
     <w:p>
       <w:pPr>
         <w:pStyle w:val="Normal"/>
-        <w:shd w:fill="E6E6E6" w:val="clear"/>
+        <w:shd w:val="clear" w:fill="E6E6E6"/>
         <w:ind w:left="993" w:right="0" w:hanging="426"/>
         <w:rPr/>
       </w:pPr>
@@ -1062,7 +1062,7 @@
     <w:p>
       <w:pPr>
         <w:pStyle w:val="Normal"/>
-        <w:shd w:fill="E6E6E6" w:val="clear"/>
+        <w:shd w:val="clear" w:fill="E6E6E6"/>
         <w:ind w:left="993" w:right="0" w:hanging="426"/>
         <w:rPr/>
       </w:pPr>
@@ -1082,7 +1082,7 @@
     <w:p>
       <w:pPr>
         <w:pStyle w:val="Normal"/>
-        <w:shd w:fill="E6E6E6" w:val="clear"/>
+        <w:shd w:val="clear" w:fill="E6E6E6"/>
         <w:ind w:left="993" w:right="0" w:hanging="426"/>
         <w:rPr/>
       </w:pPr>
@@ -1466,7 +1466,7 @@
     <w:p>
       <w:pPr>
         <w:pStyle w:val="Normal"/>
-        <w:shd w:fill="E6E6E6" w:val="clear"/>
+        <w:shd w:val="clear" w:fill="E6E6E6"/>
         <w:ind w:left="993" w:right="0" w:hanging="426"/>
         <w:rPr/>
       </w:pPr>
@@ -1486,7 +1486,7 @@
     <w:p>
       <w:pPr>
         <w:pStyle w:val="Normal"/>
-        <w:shd w:fill="E6E6E6" w:val="clear"/>
+        <w:shd w:val="clear" w:fill="E6E6E6"/>
         <w:ind w:left="993" w:right="0" w:hanging="426"/>
         <w:rPr/>
       </w:pPr>
@@ -1506,7 +1506,7 @@
     <w:p>
       <w:pPr>
         <w:pStyle w:val="Normal"/>
-        <w:shd w:fill="E6E6E6" w:val="clear"/>
+        <w:shd w:val="clear" w:fill="E6E6E6"/>
         <w:ind w:left="993" w:right="0" w:hanging="426"/>
         <w:rPr/>
       </w:pPr>
@@ -1526,7 +1526,7 @@
     <w:p>
       <w:pPr>
         <w:pStyle w:val="Normal"/>
-        <w:shd w:fill="E6E6E6" w:val="clear"/>
+        <w:shd w:val="clear" w:fill="E6E6E6"/>
         <w:ind w:left="993" w:right="0" w:hanging="426"/>
         <w:rPr/>
       </w:pPr>
@@ -1546,7 +1546,7 @@
     <w:p>
       <w:pPr>
         <w:pStyle w:val="Normal"/>
-        <w:shd w:fill="E6E6E6" w:val="clear"/>
+        <w:shd w:val="clear" w:fill="E6E6E6"/>
         <w:ind w:left="993" w:right="0" w:hanging="426"/>
         <w:rPr/>
       </w:pPr>
@@ -1566,7 +1566,7 @@
     <w:p>
       <w:pPr>
         <w:pStyle w:val="Normal"/>
-        <w:shd w:fill="E6E6E6" w:val="clear"/>
+        <w:shd w:val="clear" w:fill="E6E6E6"/>
         <w:ind w:left="993" w:right="0" w:hanging="426"/>
         <w:rPr>
           <w:rFonts w:ascii="Courier;Courier New" w:hAnsi="Courier;Courier New" w:eastAsia="Courier;Courier New" w:cs="Courier;Courier New"/>
@@ -1582,7 +1582,7 @@
     <w:p>
       <w:pPr>
         <w:pStyle w:val="Normal"/>
-        <w:shd w:fill="E6E6E6" w:val="clear"/>
+        <w:shd w:val="clear" w:fill="E6E6E6"/>
         <w:ind w:left="993" w:right="0" w:hanging="426"/>
         <w:rPr/>
       </w:pPr>
@@ -1602,7 +1602,7 @@
     <w:p>
       <w:pPr>
         <w:pStyle w:val="Normal"/>
-        <w:shd w:fill="E6E6E6" w:val="clear"/>
+        <w:shd w:val="clear" w:fill="E6E6E6"/>
         <w:ind w:left="993" w:right="0" w:hanging="426"/>
         <w:rPr>
           <w:rFonts w:ascii="Courier;Courier New" w:hAnsi="Courier;Courier New" w:eastAsia="Courier;Courier New" w:cs="Courier;Courier New"/>
@@ -1618,7 +1618,7 @@
     <w:p>
       <w:pPr>
         <w:pStyle w:val="Normal"/>
-        <w:shd w:fill="E6E6E6" w:val="clear"/>
+        <w:shd w:val="clear" w:fill="E6E6E6"/>
         <w:ind w:left="993" w:right="0" w:hanging="426"/>
         <w:rPr/>
       </w:pPr>
@@ -1749,13 +1749,21 @@
       <w:r>
         <w:rPr/>
         <w:tab/>
-        <w:t>The relativistic formulae you require can be found at:</w:t>
-      </w:r>
-    </w:p>
-    <w:p>
-      <w:pPr>
-        <w:pStyle w:val="Normal"/>
-        <w:shd w:fill="E6E6E6" w:val="clear"/>
+        <w:t xml:space="preserve">The relativistic formulae you require </w:t>
+      </w:r>
+      <w:r>
+        <w:rPr/>
+        <w:t>(Lorentz transformations)</w:t>
+      </w:r>
+      <w:r>
+        <w:rPr/>
+        <w:t xml:space="preserve"> can be found at:</w:t>
+      </w:r>
+    </w:p>
+    <w:p>
+      <w:pPr>
+        <w:pStyle w:val="Normal"/>
+        <w:shd w:val="clear" w:fill="E6E6E6"/>
         <w:ind w:left="993" w:right="0" w:hanging="426"/>
         <w:rPr>
           <w:rFonts w:ascii="Courier;Courier New" w:hAnsi="Courier;Courier New" w:cs="Courier;Courier New"/>
@@ -1769,7 +1777,8 @@
           <w:sz w:val="20"/>
           <w:szCs w:val="20"/>
         </w:rPr>
-        <w:t>http://www.math.ucr.edu/home/baez/physics/Relativity/SR/velocity.html</w:t>
+        <w:tab/>
+        <w:t>https://byjus.com/physics/lorentz-transformations/</w:t>
       </w:r>
     </w:p>
     <w:p>
@@ -1985,7 +1994,7 @@
     <w:p>
       <w:pPr>
         <w:pStyle w:val="Normal"/>
-        <w:shd w:fill="E6E6E6" w:val="clear"/>
+        <w:shd w:val="clear" w:fill="E6E6E6"/>
         <w:ind w:left="993" w:right="0" w:hanging="426"/>
         <w:rPr>
           <w:rFonts w:ascii="Courier;Courier New" w:hAnsi="Courier;Courier New" w:cs="Courier;Courier New"/>
@@ -2259,7 +2268,7 @@
     <w:p>
       <w:pPr>
         <w:pStyle w:val="Normal"/>
-        <w:shd w:fill="E6E6E6" w:val="clear"/>
+        <w:shd w:val="clear" w:fill="E6E6E6"/>
         <w:ind w:left="993" w:right="0" w:hanging="426"/>
         <w:rPr/>
       </w:pPr>
@@ -2279,7 +2288,7 @@
     <w:p>
       <w:pPr>
         <w:pStyle w:val="Normal"/>
-        <w:shd w:fill="E6E6E6" w:val="clear"/>
+        <w:shd w:val="clear" w:fill="E6E6E6"/>
         <w:ind w:left="993" w:right="0" w:hanging="426"/>
         <w:rPr/>
       </w:pPr>
@@ -2299,7 +2308,7 @@
     <w:p>
       <w:pPr>
         <w:pStyle w:val="Normal"/>
-        <w:shd w:fill="E6E6E6" w:val="clear"/>
+        <w:shd w:val="clear" w:fill="E6E6E6"/>
         <w:ind w:left="993" w:right="0" w:hanging="426"/>
         <w:rPr/>
       </w:pPr>
@@ -2319,7 +2328,7 @@
     <w:p>
       <w:pPr>
         <w:pStyle w:val="Normal"/>
-        <w:shd w:fill="E6E6E6" w:val="clear"/>
+        <w:shd w:val="clear" w:fill="E6E6E6"/>
         <w:ind w:left="993" w:right="0" w:hanging="426"/>
         <w:rPr/>
       </w:pPr>
@@ -2339,7 +2348,7 @@
     <w:p>
       <w:pPr>
         <w:pStyle w:val="Normal"/>
-        <w:shd w:fill="E6E6E6" w:val="clear"/>
+        <w:shd w:val="clear" w:fill="E6E6E6"/>
         <w:ind w:left="993" w:right="0" w:hanging="426"/>
         <w:rPr/>
       </w:pPr>
@@ -2532,7 +2541,7 @@
     <w:p>
       <w:pPr>
         <w:pStyle w:val="Normal"/>
-        <w:shd w:fill="E6E6E6" w:val="clear"/>
+        <w:shd w:val="clear" w:fill="E6E6E6"/>
         <w:ind w:left="993" w:right="0" w:hanging="426"/>
         <w:rPr/>
       </w:pPr>
@@ -2554,7 +2563,7 @@
     <w:p>
       <w:pPr>
         <w:pStyle w:val="Normal"/>
-        <w:shd w:fill="E6E6E6" w:val="clear"/>
+        <w:shd w:val="clear" w:fill="E6E6E6"/>
         <w:ind w:left="993" w:right="0" w:hanging="426"/>
         <w:rPr/>
       </w:pPr>
@@ -2586,7 +2595,7 @@
     <w:p>
       <w:pPr>
         <w:pStyle w:val="Normal"/>
-        <w:shd w:fill="E6E6E6" w:val="clear"/>
+        <w:shd w:val="clear" w:fill="E6E6E6"/>
         <w:ind w:left="993" w:right="0" w:hanging="426"/>
         <w:rPr/>
       </w:pPr>
@@ -2608,7 +2617,7 @@
     <w:p>
       <w:pPr>
         <w:pStyle w:val="Normal"/>
-        <w:shd w:fill="E6E6E6" w:val="clear"/>
+        <w:shd w:val="clear" w:fill="E6E6E6"/>
         <w:ind w:left="993" w:right="0" w:hanging="426"/>
         <w:rPr/>
       </w:pPr>
@@ -2655,7 +2664,7 @@
     <w:p>
       <w:pPr>
         <w:pStyle w:val="Normal"/>
-        <w:shd w:fill="E6E6E6" w:val="clear"/>
+        <w:shd w:val="clear" w:fill="E6E6E6"/>
         <w:ind w:left="993" w:right="0" w:hanging="426"/>
         <w:rPr/>
       </w:pPr>
@@ -2687,7 +2696,7 @@
     <w:p>
       <w:pPr>
         <w:pStyle w:val="Normal"/>
-        <w:shd w:fill="E6E6E6" w:val="clear"/>
+        <w:shd w:val="clear" w:fill="E6E6E6"/>
         <w:ind w:left="993" w:right="0" w:hanging="426"/>
         <w:rPr/>
       </w:pPr>
@@ -2707,7 +2716,7 @@
     <w:p>
       <w:pPr>
         <w:pStyle w:val="Normal"/>
-        <w:shd w:fill="E6E6E6" w:val="clear"/>
+        <w:shd w:val="clear" w:fill="E6E6E6"/>
         <w:ind w:left="993" w:right="0" w:hanging="426"/>
         <w:rPr/>
       </w:pPr>
@@ -2727,7 +2736,7 @@
     <w:p>
       <w:pPr>
         <w:pStyle w:val="Normal"/>
-        <w:shd w:fill="E6E6E6" w:val="clear"/>
+        <w:shd w:val="clear" w:fill="E6E6E6"/>
         <w:ind w:left="993" w:right="0" w:hanging="426"/>
         <w:rPr/>
       </w:pPr>
@@ -2747,7 +2756,7 @@
     <w:p>
       <w:pPr>
         <w:pStyle w:val="Normal"/>
-        <w:shd w:fill="E6E6E6" w:val="clear"/>
+        <w:shd w:val="clear" w:fill="E6E6E6"/>
         <w:ind w:left="993" w:right="0" w:hanging="426"/>
         <w:rPr/>
       </w:pPr>
@@ -2767,7 +2776,7 @@
     <w:p>
       <w:pPr>
         <w:pStyle w:val="Normal"/>
-        <w:shd w:fill="E6E6E6" w:val="clear"/>
+        <w:shd w:val="clear" w:fill="E6E6E6"/>
         <w:ind w:left="993" w:right="0" w:hanging="426"/>
         <w:rPr/>
       </w:pPr>
@@ -2787,7 +2796,7 @@
     <w:p>
       <w:pPr>
         <w:pStyle w:val="Normal"/>
-        <w:shd w:fill="E6E6E6" w:val="clear"/>
+        <w:shd w:val="clear" w:fill="E6E6E6"/>
         <w:ind w:left="993" w:right="0" w:hanging="426"/>
         <w:rPr/>
       </w:pPr>
@@ -2857,7 +2866,7 @@
     <w:p>
       <w:pPr>
         <w:pStyle w:val="Normal"/>
-        <w:shd w:fill="E6E6E6" w:val="clear"/>
+        <w:shd w:val="clear" w:fill="E6E6E6"/>
         <w:ind w:left="993" w:right="0" w:hanging="426"/>
         <w:rPr/>
       </w:pPr>
@@ -2879,7 +2888,7 @@
     <w:p>
       <w:pPr>
         <w:pStyle w:val="Normal"/>
-        <w:shd w:fill="E6E6E6" w:val="clear"/>
+        <w:shd w:val="clear" w:fill="E6E6E6"/>
         <w:ind w:left="993" w:right="0" w:hanging="426"/>
         <w:rPr>
           <w:rFonts w:ascii="Courier;Courier New" w:hAnsi="Courier;Courier New" w:cs="Courier;Courier New"/>
@@ -2896,7 +2905,7 @@
     <w:p>
       <w:pPr>
         <w:pStyle w:val="Normal"/>
-        <w:shd w:fill="E6E6E6" w:val="clear"/>
+        <w:shd w:val="clear" w:fill="E6E6E6"/>
         <w:ind w:left="993" w:right="0" w:hanging="426"/>
         <w:rPr>
           <w:rFonts w:ascii="Courier;Courier New" w:hAnsi="Courier;Courier New" w:cs="Courier;Courier New"/>
@@ -2952,7 +2961,7 @@
                   </pic:nvPicPr>
                   <pic:blipFill>
                     <a:blip r:embed="rId2"/>
-                    <a:srcRect l="-34" t="-37" r="-34" b="-37"/>
+                    <a:srcRect l="-46" t="-51" r="-46" b="-51"/>
                     <a:stretch>
                       <a:fillRect/>
                     </a:stretch>
@@ -2982,11 +2991,7 @@
         <w:tab/>
       </w:r>
       <w:r>
-        <w:rPr>
-          <w:b/>
-          <w:sz w:val="32"/>
-          <w:szCs w:val="32"/>
-        </w:rPr>
+        <w:rPr/>
         <w:drawing>
           <wp:inline distT="0" distB="0" distL="0" distR="0">
             <wp:extent cx="2210435" cy="2183765"/>
@@ -3006,7 +3011,7 @@
                   </pic:nvPicPr>
                   <pic:blipFill>
                     <a:blip r:embed="rId3"/>
-                    <a:srcRect l="-34" t="-34" r="-34" b="-34"/>
+                    <a:srcRect l="-46" t="-46" r="-46" b="-46"/>
                     <a:stretch>
                       <a:fillRect/>
                     </a:stretch>
@@ -3042,7 +3047,7 @@
     <w:p>
       <w:pPr>
         <w:pStyle w:val="Normal"/>
-        <w:shd w:fill="E6E6E6" w:val="clear"/>
+        <w:shd w:val="clear" w:fill="E6E6E6"/>
         <w:ind w:left="993" w:right="0" w:hanging="426"/>
         <w:rPr/>
       </w:pPr>
@@ -3060,7 +3065,7 @@
     <w:p>
       <w:pPr>
         <w:pStyle w:val="Normal"/>
-        <w:shd w:fill="E6E6E6" w:val="clear"/>
+        <w:shd w:val="clear" w:fill="E6E6E6"/>
         <w:ind w:left="993" w:right="0" w:hanging="426"/>
         <w:rPr>
           <w:rFonts w:ascii="Courier;Courier New" w:hAnsi="Courier;Courier New" w:cs="Courier;Courier New"/>
@@ -3165,7 +3170,7 @@
     <w:p>
       <w:pPr>
         <w:pStyle w:val="Normal"/>
-        <w:shd w:fill="E6E6E6" w:val="clear"/>
+        <w:shd w:val="clear" w:fill="E6E6E6"/>
         <w:ind w:left="993" w:right="0" w:hanging="426"/>
         <w:rPr>
           <w:rFonts w:ascii="Courier;Courier New" w:hAnsi="Courier;Courier New" w:cs="Courier;Courier New"/>
@@ -3537,7 +3542,7 @@
     <w:p>
       <w:pPr>
         <w:pStyle w:val="Normal"/>
-        <w:shd w:fill="E6E6E6" w:val="clear"/>
+        <w:shd w:val="clear" w:fill="E6E6E6"/>
         <w:ind w:left="993" w:right="0" w:hanging="426"/>
         <w:rPr>
           <w:rFonts w:ascii="Courier;Courier New" w:hAnsi="Courier;Courier New" w:cs="Courier;Courier New"/>
@@ -3553,7 +3558,7 @@
     <w:p>
       <w:pPr>
         <w:pStyle w:val="Normal"/>
-        <w:shd w:fill="E6E6E6" w:val="clear"/>
+        <w:shd w:val="clear" w:fill="E6E6E6"/>
         <w:ind w:left="993" w:right="0" w:hanging="426"/>
         <w:rPr>
           <w:rFonts w:ascii="Courier;Courier New" w:hAnsi="Courier;Courier New" w:cs="Courier;Courier New"/>
@@ -3598,7 +3603,7 @@
     <w:p>
       <w:pPr>
         <w:pStyle w:val="Normal"/>
-        <w:shd w:fill="E6E6E6" w:val="clear"/>
+        <w:shd w:val="clear" w:fill="E6E6E6"/>
         <w:ind w:left="993" w:right="0" w:hanging="426"/>
         <w:rPr>
           <w:rFonts w:ascii="Courier;Courier New" w:hAnsi="Courier;Courier New" w:cs="Courier;Courier New"/>
@@ -3666,7 +3671,7 @@
     <w:p>
       <w:pPr>
         <w:pStyle w:val="Normal"/>
-        <w:shd w:fill="E6E6E6" w:val="clear"/>
+        <w:shd w:val="clear" w:fill="E6E6E6"/>
         <w:ind w:left="993" w:right="0" w:hanging="426"/>
         <w:rPr>
           <w:rFonts w:ascii="Courier;Courier New" w:hAnsi="Courier;Courier New" w:cs="Courier;Courier New"/>
@@ -3684,7 +3689,7 @@
     <w:p>
       <w:pPr>
         <w:pStyle w:val="Normal"/>
-        <w:shd w:fill="E6E6E6" w:val="clear"/>
+        <w:shd w:val="clear" w:fill="E6E6E6"/>
         <w:ind w:left="993" w:right="0" w:hanging="426"/>
         <w:rPr>
           <w:rFonts w:ascii="Courier;Courier New" w:hAnsi="Courier;Courier New" w:cs="Courier;Courier New"/>
@@ -3702,7 +3707,7 @@
     <w:p>
       <w:pPr>
         <w:pStyle w:val="Normal"/>
-        <w:shd w:fill="E6E6E6" w:val="clear"/>
+        <w:shd w:val="clear" w:fill="E6E6E6"/>
         <w:ind w:left="993" w:right="0" w:hanging="426"/>
         <w:rPr>
           <w:rFonts w:ascii="Courier;Courier New" w:hAnsi="Courier;Courier New" w:cs="Courier;Courier New"/>
@@ -3720,7 +3725,7 @@
     <w:p>
       <w:pPr>
         <w:pStyle w:val="Normal"/>
-        <w:shd w:fill="E6E6E6" w:val="clear"/>
+        <w:shd w:val="clear" w:fill="E6E6E6"/>
         <w:ind w:left="993" w:right="0" w:hanging="426"/>
         <w:rPr>
           <w:rFonts w:ascii="Courier;Courier New" w:hAnsi="Courier;Courier New" w:cs="Courier;Courier New"/>
@@ -3738,7 +3743,7 @@
     <w:p>
       <w:pPr>
         <w:pStyle w:val="Normal"/>
-        <w:shd w:fill="E6E6E6" w:val="clear"/>
+        <w:shd w:val="clear" w:fill="E6E6E6"/>
         <w:ind w:left="993" w:right="0" w:hanging="426"/>
         <w:rPr>
           <w:rFonts w:ascii="Courier;Courier New" w:hAnsi="Courier;Courier New" w:cs="Courier;Courier New"/>
@@ -3801,7 +3806,7 @@
     <w:p>
       <w:pPr>
         <w:pStyle w:val="Normal"/>
-        <w:shd w:fill="E6E6E6" w:val="clear"/>
+        <w:shd w:val="clear" w:fill="E6E6E6"/>
         <w:ind w:left="993" w:right="0" w:hanging="426"/>
         <w:rPr>
           <w:rFonts w:ascii="Courier;Courier New" w:hAnsi="Courier;Courier New" w:cs="Courier;Courier New"/>
@@ -3817,7 +3822,7 @@
     <w:p>
       <w:pPr>
         <w:pStyle w:val="Normal"/>
-        <w:shd w:fill="E6E6E6" w:val="clear"/>
+        <w:shd w:val="clear" w:fill="E6E6E6"/>
         <w:ind w:left="993" w:right="0" w:hanging="426"/>
         <w:rPr>
           <w:rFonts w:ascii="Courier;Courier New" w:hAnsi="Courier;Courier New" w:cs="Courier;Courier New"/>
@@ -3859,7 +3864,7 @@
     <w:p>
       <w:pPr>
         <w:pStyle w:val="Normal"/>
-        <w:shd w:fill="E6E6E6" w:val="clear"/>
+        <w:shd w:val="clear" w:fill="E6E6E6"/>
         <w:ind w:left="993" w:right="0" w:hanging="426"/>
         <w:rPr>
           <w:rFonts w:ascii="Courier;Courier New" w:hAnsi="Courier;Courier New" w:cs="Courier;Courier New"/>
@@ -3875,7 +3880,7 @@
     <w:p>
       <w:pPr>
         <w:pStyle w:val="Normal"/>
-        <w:shd w:fill="E6E6E6" w:val="clear"/>
+        <w:shd w:val="clear" w:fill="E6E6E6"/>
         <w:ind w:left="993" w:right="0" w:hanging="426"/>
         <w:rPr>
           <w:rFonts w:ascii="Courier;Courier New" w:hAnsi="Courier;Courier New" w:cs="Courier;Courier New"/>
@@ -3933,7 +3938,7 @@
     <w:p>
       <w:pPr>
         <w:pStyle w:val="Normal"/>
-        <w:shd w:fill="E6E6E6" w:val="clear"/>
+        <w:shd w:val="clear" w:fill="E6E6E6"/>
         <w:ind w:left="993" w:right="0" w:hanging="426"/>
         <w:rPr>
           <w:rFonts w:ascii="Courier;Courier New" w:hAnsi="Courier;Courier New" w:cs="Courier;Courier New"/>
@@ -3975,7 +3980,7 @@
     <w:p>
       <w:pPr>
         <w:pStyle w:val="Normal"/>
-        <w:shd w:fill="E6E6E6" w:val="clear"/>
+        <w:shd w:val="clear" w:fill="E6E6E6"/>
         <w:ind w:left="993" w:right="0" w:hanging="426"/>
         <w:rPr>
           <w:rFonts w:ascii="Courier;Courier New" w:hAnsi="Courier;Courier New" w:cs="Courier;Courier New"/>
@@ -4035,7 +4040,7 @@
     <w:p>
       <w:pPr>
         <w:pStyle w:val="Normal"/>
-        <w:shd w:fill="E6E6E6" w:val="clear"/>
+        <w:shd w:val="clear" w:fill="E6E6E6"/>
         <w:ind w:left="993" w:right="0" w:hanging="426"/>
         <w:rPr>
           <w:rFonts w:ascii="Courier;Courier New" w:hAnsi="Courier;Courier New" w:cs="Courier;Courier New"/>
@@ -4096,7 +4101,7 @@
     <w:p>
       <w:pPr>
         <w:pStyle w:val="Normal"/>
-        <w:shd w:fill="E6E6E6" w:val="clear"/>
+        <w:shd w:val="clear" w:fill="E6E6E6"/>
         <w:ind w:left="993" w:right="0" w:hanging="426"/>
         <w:rPr>
           <w:rFonts w:ascii="Courier;Courier New" w:hAnsi="Courier;Courier New" w:cs="Courier;Courier New"/>
@@ -4112,7 +4117,7 @@
     <w:p>
       <w:pPr>
         <w:pStyle w:val="Normal"/>
-        <w:shd w:fill="E6E6E6" w:val="clear"/>
+        <w:shd w:val="clear" w:fill="E6E6E6"/>
         <w:ind w:left="993" w:right="0" w:hanging="426"/>
         <w:rPr>
           <w:rFonts w:ascii="Courier;Courier New" w:hAnsi="Courier;Courier New" w:cs="Courier;Courier New"/>
@@ -4128,22 +4133,22 @@
     <w:p>
       <w:pPr>
         <w:pStyle w:val="Normal"/>
-        <w:shd w:fill="E6E6E6" w:val="clear"/>
-        <w:ind w:left="993" w:right="0" w:hanging="426"/>
-        <w:rPr>
-          <w:rFonts w:ascii="Courier;Courier New" w:hAnsi="Courier;Courier New" w:cs="Courier;Courier New"/>
-        </w:rPr>
-      </w:pPr>
-      <w:r>
-        <w:rPr>
-          <w:rFonts w:cs="Courier;Courier New" w:ascii="Courier;Courier New" w:hAnsi="Courier;Courier New"/>
-        </w:rPr>
-      </w:r>
-    </w:p>
-    <w:p>
-      <w:pPr>
-        <w:pStyle w:val="Normal"/>
-        <w:shd w:fill="E6E6E6" w:val="clear"/>
+        <w:shd w:val="clear" w:fill="E6E6E6"/>
+        <w:ind w:left="993" w:right="0" w:hanging="426"/>
+        <w:rPr>
+          <w:rFonts w:ascii="Courier;Courier New" w:hAnsi="Courier;Courier New" w:cs="Courier;Courier New"/>
+        </w:rPr>
+      </w:pPr>
+      <w:r>
+        <w:rPr>
+          <w:rFonts w:cs="Courier;Courier New" w:ascii="Courier;Courier New" w:hAnsi="Courier;Courier New"/>
+        </w:rPr>
+      </w:r>
+    </w:p>
+    <w:p>
+      <w:pPr>
+        <w:pStyle w:val="Normal"/>
+        <w:shd w:val="clear" w:fill="E6E6E6"/>
         <w:ind w:left="993" w:right="0" w:hanging="426"/>
         <w:rPr>
           <w:rFonts w:ascii="Courier;Courier New" w:hAnsi="Courier;Courier New" w:cs="Courier;Courier New"/>
@@ -4159,7 +4164,7 @@
     <w:p>
       <w:pPr>
         <w:pStyle w:val="Normal"/>
-        <w:shd w:fill="E6E6E6" w:val="clear"/>
+        <w:shd w:val="clear" w:fill="E6E6E6"/>
         <w:ind w:left="993" w:right="0" w:hanging="426"/>
         <w:rPr>
           <w:rFonts w:ascii="Courier;Courier New" w:hAnsi="Courier;Courier New" w:cs="Courier;Courier New"/>
@@ -4300,7 +4305,7 @@
     <w:p>
       <w:pPr>
         <w:pStyle w:val="Normal"/>
-        <w:shd w:fill="E6E6E6" w:val="clear"/>
+        <w:shd w:val="clear" w:fill="E6E6E6"/>
         <w:ind w:left="993" w:right="0" w:hanging="426"/>
         <w:rPr>
           <w:rFonts w:ascii="Courier;Courier New" w:hAnsi="Courier;Courier New" w:cs="Courier;Courier New"/>
@@ -4320,7 +4325,7 @@
     <w:p>
       <w:pPr>
         <w:pStyle w:val="Normal"/>
-        <w:shd w:fill="E6E6E6" w:val="clear"/>
+        <w:shd w:val="clear" w:fill="E6E6E6"/>
         <w:ind w:left="993" w:right="0" w:hanging="426"/>
         <w:rPr>
           <w:rFonts w:ascii="Courier;Courier New" w:hAnsi="Courier;Courier New" w:cs="Courier;Courier New"/>
@@ -4340,7 +4345,7 @@
     <w:p>
       <w:pPr>
         <w:pStyle w:val="Normal"/>
-        <w:shd w:fill="E6E6E6" w:val="clear"/>
+        <w:shd w:val="clear" w:fill="E6E6E6"/>
         <w:ind w:left="993" w:right="0" w:hanging="426"/>
         <w:rPr>
           <w:rFonts w:ascii="Courier;Courier New" w:hAnsi="Courier;Courier New" w:cs="Courier;Courier New"/>
@@ -4360,7 +4365,7 @@
     <w:p>
       <w:pPr>
         <w:pStyle w:val="Normal"/>
-        <w:shd w:fill="E6E6E6" w:val="clear"/>
+        <w:shd w:val="clear" w:fill="E6E6E6"/>
         <w:ind w:left="993" w:right="0" w:hanging="426"/>
         <w:rPr>
           <w:rFonts w:ascii="Courier;Courier New" w:hAnsi="Courier;Courier New" w:cs="Courier;Courier New"/>
@@ -4380,7 +4385,7 @@
     <w:p>
       <w:pPr>
         <w:pStyle w:val="Normal"/>
-        <w:shd w:fill="E6E6E6" w:val="clear"/>
+        <w:shd w:val="clear" w:fill="E6E6E6"/>
         <w:ind w:left="993" w:right="0" w:hanging="426"/>
         <w:rPr>
           <w:rFonts w:ascii="Courier;Courier New" w:hAnsi="Courier;Courier New" w:cs="Courier;Courier New"/>
@@ -4400,7 +4405,7 @@
     <w:p>
       <w:pPr>
         <w:pStyle w:val="Normal"/>
-        <w:shd w:fill="E6E6E6" w:val="clear"/>
+        <w:shd w:val="clear" w:fill="E6E6E6"/>
         <w:ind w:left="993" w:right="0" w:hanging="426"/>
         <w:rPr>
           <w:rFonts w:ascii="Courier;Courier New" w:hAnsi="Courier;Courier New" w:cs="Courier;Courier New"/>
@@ -4420,7 +4425,7 @@
     <w:p>
       <w:pPr>
         <w:pStyle w:val="Normal"/>
-        <w:shd w:fill="E6E6E6" w:val="clear"/>
+        <w:shd w:val="clear" w:fill="E6E6E6"/>
         <w:ind w:left="993" w:right="0" w:hanging="426"/>
         <w:rPr>
           <w:rFonts w:ascii="Courier;Courier New" w:hAnsi="Courier;Courier New" w:cs="Courier;Courier New"/>
@@ -4452,7 +4457,7 @@
     <w:p>
       <w:pPr>
         <w:pStyle w:val="Normal"/>
-        <w:shd w:fill="E6E6E6" w:val="clear"/>
+        <w:shd w:val="clear" w:fill="E6E6E6"/>
         <w:ind w:left="993" w:right="0" w:hanging="426"/>
         <w:rPr/>
       </w:pPr>
@@ -4473,7 +4478,7 @@
     <w:p>
       <w:pPr>
         <w:pStyle w:val="Normal"/>
-        <w:shd w:fill="E6E6E6" w:val="clear"/>
+        <w:shd w:val="clear" w:fill="E6E6E6"/>
         <w:ind w:left="993" w:right="0" w:hanging="426"/>
         <w:rPr>
           <w:rFonts w:ascii="Courier;Courier New" w:hAnsi="Courier;Courier New" w:cs="Courier;Courier New"/>
@@ -4493,7 +4498,7 @@
     <w:p>
       <w:pPr>
         <w:pStyle w:val="Normal"/>
-        <w:shd w:fill="E6E6E6" w:val="clear"/>
+        <w:shd w:val="clear" w:fill="E6E6E6"/>
         <w:ind w:left="993" w:right="0" w:hanging="426"/>
         <w:rPr>
           <w:rFonts w:ascii="Courier;Courier New" w:hAnsi="Courier;Courier New" w:cs="Courier;Courier New"/>
@@ -4513,7 +4518,7 @@
     <w:p>
       <w:pPr>
         <w:pStyle w:val="Normal"/>
-        <w:shd w:fill="E6E6E6" w:val="clear"/>
+        <w:shd w:val="clear" w:fill="E6E6E6"/>
         <w:ind w:left="993" w:right="0" w:hanging="426"/>
         <w:rPr>
           <w:rFonts w:ascii="Courier;Courier New" w:hAnsi="Courier;Courier New" w:cs="Courier;Courier New"/>
@@ -4533,7 +4538,7 @@
     <w:p>
       <w:pPr>
         <w:pStyle w:val="Normal"/>
-        <w:shd w:fill="E6E6E6" w:val="clear"/>
+        <w:shd w:val="clear" w:fill="E6E6E6"/>
         <w:ind w:left="993" w:right="0" w:hanging="426"/>
         <w:rPr>
           <w:rFonts w:ascii="Courier;Courier New" w:hAnsi="Courier;Courier New" w:cs="Courier;Courier New"/>
@@ -4553,7 +4558,7 @@
     <w:p>
       <w:pPr>
         <w:pStyle w:val="Normal"/>
-        <w:shd w:fill="E6E6E6" w:val="clear"/>
+        <w:shd w:val="clear" w:fill="E6E6E6"/>
         <w:ind w:left="993" w:right="0" w:hanging="426"/>
         <w:rPr>
           <w:rFonts w:ascii="Courier;Courier New" w:hAnsi="Courier;Courier New" w:cs="Courier;Courier New"/>
@@ -4692,7 +4697,7 @@
     <w:p>
       <w:pPr>
         <w:pStyle w:val="Normal"/>
-        <w:shd w:fill="E6E6E6" w:val="clear"/>
+        <w:shd w:val="clear" w:fill="E6E6E6"/>
         <w:ind w:left="993" w:right="0" w:hanging="426"/>
         <w:rPr>
           <w:rFonts w:ascii="Courier;Courier New" w:hAnsi="Courier;Courier New" w:cs="Courier;Courier New"/>
@@ -4708,7 +4713,7 @@
     <w:p>
       <w:pPr>
         <w:pStyle w:val="Normal"/>
-        <w:shd w:fill="E6E6E6" w:val="clear"/>
+        <w:shd w:val="clear" w:fill="E6E6E6"/>
         <w:ind w:left="993" w:right="0" w:hanging="426"/>
         <w:rPr>
           <w:rFonts w:ascii="Courier;Courier New" w:hAnsi="Courier;Courier New" w:cs="Courier;Courier New"/>
@@ -4724,7 +4729,7 @@
     <w:p>
       <w:pPr>
         <w:pStyle w:val="Normal"/>
-        <w:shd w:fill="E6E6E6" w:val="clear"/>
+        <w:shd w:val="clear" w:fill="E6E6E6"/>
         <w:ind w:left="993" w:right="0" w:hanging="426"/>
         <w:rPr>
           <w:rFonts w:ascii="Courier;Courier New" w:hAnsi="Courier;Courier New" w:cs="Courier;Courier New"/>
@@ -4740,7 +4745,7 @@
     <w:p>
       <w:pPr>
         <w:pStyle w:val="Normal"/>
-        <w:shd w:fill="E6E6E6" w:val="clear"/>
+        <w:shd w:val="clear" w:fill="E6E6E6"/>
         <w:ind w:left="993" w:right="0" w:hanging="426"/>
         <w:rPr>
           <w:rFonts w:ascii="Courier;Courier New" w:hAnsi="Courier;Courier New" w:cs="Courier;Courier New"/>
@@ -4756,7 +4761,7 @@
     <w:p>
       <w:pPr>
         <w:pStyle w:val="Normal"/>
-        <w:shd w:fill="E6E6E6" w:val="clear"/>
+        <w:shd w:val="clear" w:fill="E6E6E6"/>
         <w:ind w:left="993" w:right="0" w:hanging="426"/>
         <w:rPr>
           <w:rFonts w:ascii="Courier;Courier New" w:hAnsi="Courier;Courier New" w:cs="Courier;Courier New"/>
@@ -4772,7 +4777,7 @@
     <w:p>
       <w:pPr>
         <w:pStyle w:val="Normal"/>
-        <w:shd w:fill="E6E6E6" w:val="clear"/>
+        <w:shd w:val="clear" w:fill="E6E6E6"/>
         <w:ind w:left="993" w:right="0" w:hanging="426"/>
         <w:rPr>
           <w:rFonts w:ascii="Courier;Courier New" w:hAnsi="Courier;Courier New" w:cs="Courier;Courier New"/>
@@ -4788,7 +4793,7 @@
     <w:p>
       <w:pPr>
         <w:pStyle w:val="Normal"/>
-        <w:shd w:fill="E6E6E6" w:val="clear"/>
+        <w:shd w:val="clear" w:fill="E6E6E6"/>
         <w:ind w:left="993" w:right="0" w:hanging="426"/>
         <w:rPr>
           <w:rFonts w:ascii="Courier;Courier New" w:hAnsi="Courier;Courier New" w:cs="Courier;Courier New"/>
@@ -4804,7 +4809,7 @@
     <w:p>
       <w:pPr>
         <w:pStyle w:val="Normal"/>
-        <w:shd w:fill="E6E6E6" w:val="clear"/>
+        <w:shd w:val="clear" w:fill="E6E6E6"/>
         <w:ind w:left="993" w:right="0" w:hanging="426"/>
         <w:rPr>
           <w:rFonts w:ascii="Courier;Courier New" w:hAnsi="Courier;Courier New" w:cs="Courier;Courier New"/>
@@ -4820,7 +4825,7 @@
     <w:p>
       <w:pPr>
         <w:pStyle w:val="Normal"/>
-        <w:shd w:fill="E6E6E6" w:val="clear"/>
+        <w:shd w:val="clear" w:fill="E6E6E6"/>
         <w:ind w:left="993" w:right="0" w:hanging="426"/>
         <w:rPr>
           <w:rFonts w:ascii="Courier;Courier New" w:hAnsi="Courier;Courier New" w:cs="Courier;Courier New"/>
@@ -4836,7 +4841,7 @@
     <w:p>
       <w:pPr>
         <w:pStyle w:val="Normal"/>
-        <w:shd w:fill="E6E6E6" w:val="clear"/>
+        <w:shd w:val="clear" w:fill="E6E6E6"/>
         <w:ind w:left="993" w:right="0" w:hanging="426"/>
         <w:rPr>
           <w:rFonts w:ascii="Courier;Courier New" w:hAnsi="Courier;Courier New" w:cs="Courier;Courier New"/>
@@ -4887,7 +4892,7 @@
     <w:p>
       <w:pPr>
         <w:pStyle w:val="Normal"/>
-        <w:shd w:fill="E6E6E6" w:val="clear"/>
+        <w:shd w:val="clear" w:fill="E6E6E6"/>
         <w:ind w:left="993" w:right="0" w:hanging="426"/>
         <w:rPr>
           <w:rFonts w:ascii="Courier;Courier New" w:hAnsi="Courier;Courier New" w:cs="Courier;Courier New"/>
@@ -4903,7 +4908,7 @@
     <w:p>
       <w:pPr>
         <w:pStyle w:val="Normal"/>
-        <w:shd w:fill="E6E6E6" w:val="clear"/>
+        <w:shd w:val="clear" w:fill="E6E6E6"/>
         <w:ind w:left="993" w:right="0" w:hanging="426"/>
         <w:rPr>
           <w:rFonts w:ascii="Courier;Courier New" w:hAnsi="Courier;Courier New" w:cs="Courier;Courier New"/>
@@ -4919,7 +4924,7 @@
     <w:p>
       <w:pPr>
         <w:pStyle w:val="Normal"/>
-        <w:shd w:fill="E6E6E6" w:val="clear"/>
+        <w:shd w:val="clear" w:fill="E6E6E6"/>
         <w:ind w:left="993" w:right="0" w:hanging="426"/>
         <w:rPr>
           <w:rFonts w:ascii="Courier;Courier New" w:hAnsi="Courier;Courier New" w:cs="Courier;Courier New"/>
@@ -4935,7 +4940,7 @@
     <w:p>
       <w:pPr>
         <w:pStyle w:val="Normal"/>
-        <w:shd w:fill="E6E6E6" w:val="clear"/>
+        <w:shd w:val="clear" w:fill="E6E6E6"/>
         <w:ind w:left="993" w:right="0" w:hanging="426"/>
         <w:rPr>
           <w:rFonts w:ascii="Courier;Courier New" w:hAnsi="Courier;Courier New" w:cs="Courier;Courier New"/>
@@ -4951,7 +4956,7 @@
     <w:p>
       <w:pPr>
         <w:pStyle w:val="Normal"/>
-        <w:shd w:fill="E6E6E6" w:val="clear"/>
+        <w:shd w:val="clear" w:fill="E6E6E6"/>
         <w:ind w:left="993" w:right="0" w:hanging="426"/>
         <w:rPr>
           <w:rFonts w:ascii="Courier;Courier New" w:hAnsi="Courier;Courier New" w:cs="Courier;Courier New"/>
@@ -4989,7 +4994,6 @@
       <w:pPr>
         <w:pStyle w:val="Normal"/>
         <w:widowControl w:val="false"/>
-        <w:autoSpaceDE w:val="false"/>
         <w:ind w:left="539" w:right="0" w:hanging="539"/>
         <w:rPr>
           <w:b/>
@@ -5082,7 +5086,7 @@
                   </pic:nvPicPr>
                   <pic:blipFill>
                     <a:blip r:embed="rId4"/>
-                    <a:srcRect l="-13" t="-17" r="-13" b="-17"/>
+                    <a:srcRect l="-18" t="-24" r="-18" b="-24"/>
                     <a:stretch>
                       <a:fillRect/>
                     </a:stretch>
@@ -5174,7 +5178,7 @@
     <w:p>
       <w:pPr>
         <w:pStyle w:val="Normal"/>
-        <w:shd w:fill="E6E6E6" w:val="clear"/>
+        <w:shd w:val="clear" w:fill="E6E6E6"/>
         <w:ind w:left="993" w:right="0" w:hanging="426"/>
         <w:rPr>
           <w:rFonts w:ascii="Courier;Courier New" w:hAnsi="Courier;Courier New" w:cs="Courier;Courier New"/>
@@ -5192,7 +5196,7 @@
     <w:p>
       <w:pPr>
         <w:pStyle w:val="Normal"/>
-        <w:shd w:fill="E6E6E6" w:val="clear"/>
+        <w:shd w:val="clear" w:fill="E6E6E6"/>
         <w:ind w:left="993" w:right="0" w:hanging="426"/>
         <w:rPr/>
       </w:pPr>
@@ -5214,7 +5218,7 @@
     <w:p>
       <w:pPr>
         <w:pStyle w:val="Normal"/>
-        <w:shd w:fill="E6E6E6" w:val="clear"/>
+        <w:shd w:val="clear" w:fill="E6E6E6"/>
         <w:ind w:left="993" w:right="0" w:hanging="426"/>
         <w:rPr>
           <w:rFonts w:ascii="Courier;Courier New" w:hAnsi="Courier;Courier New" w:eastAsia="Courier;Courier New" w:cs="Courier;Courier New"/>
@@ -5232,7 +5236,7 @@
     <w:p>
       <w:pPr>
         <w:pStyle w:val="Normal"/>
-        <w:shd w:fill="E6E6E6" w:val="clear"/>
+        <w:shd w:val="clear" w:fill="E6E6E6"/>
         <w:ind w:left="993" w:right="0" w:hanging="426"/>
         <w:rPr/>
       </w:pPr>
@@ -5254,7 +5258,7 @@
     <w:p>
       <w:pPr>
         <w:pStyle w:val="Normal"/>
-        <w:shd w:fill="E6E6E6" w:val="clear"/>
+        <w:shd w:val="clear" w:fill="E6E6E6"/>
         <w:ind w:left="993" w:right="0" w:hanging="426"/>
         <w:rPr/>
       </w:pPr>
@@ -5276,7 +5280,7 @@
     <w:p>
       <w:pPr>
         <w:pStyle w:val="Normal"/>
-        <w:shd w:fill="E6E6E6" w:val="clear"/>
+        <w:shd w:val="clear" w:fill="E6E6E6"/>
         <w:ind w:left="993" w:right="0" w:hanging="426"/>
         <w:rPr/>
       </w:pPr>
@@ -5298,24 +5302,24 @@
     <w:p>
       <w:pPr>
         <w:pStyle w:val="Normal"/>
-        <w:shd w:fill="E6E6E6" w:val="clear"/>
-        <w:ind w:left="993" w:right="0" w:hanging="426"/>
-        <w:rPr>
-          <w:rFonts w:ascii="Courier;Courier New" w:hAnsi="Courier;Courier New" w:cs="Courier;Courier New"/>
-          <w:sz w:val="20"/>
-        </w:rPr>
-      </w:pPr>
-      <w:r>
-        <w:rPr>
-          <w:rFonts w:cs="Courier;Courier New" w:ascii="Courier;Courier New" w:hAnsi="Courier;Courier New"/>
-          <w:sz w:val="20"/>
-        </w:rPr>
-      </w:r>
-    </w:p>
-    <w:p>
-      <w:pPr>
-        <w:pStyle w:val="Normal"/>
-        <w:shd w:fill="E6E6E6" w:val="clear"/>
+        <w:shd w:val="clear" w:fill="E6E6E6"/>
+        <w:ind w:left="993" w:right="0" w:hanging="426"/>
+        <w:rPr>
+          <w:rFonts w:ascii="Courier;Courier New" w:hAnsi="Courier;Courier New" w:cs="Courier;Courier New"/>
+          <w:sz w:val="20"/>
+        </w:rPr>
+      </w:pPr>
+      <w:r>
+        <w:rPr>
+          <w:rFonts w:cs="Courier;Courier New" w:ascii="Courier;Courier New" w:hAnsi="Courier;Courier New"/>
+          <w:sz w:val="20"/>
+        </w:rPr>
+      </w:r>
+    </w:p>
+    <w:p>
+      <w:pPr>
+        <w:pStyle w:val="Normal"/>
+        <w:shd w:val="clear" w:fill="E6E6E6"/>
         <w:ind w:left="993" w:right="0" w:hanging="426"/>
         <w:rPr/>
       </w:pPr>
@@ -5337,7 +5341,7 @@
     <w:p>
       <w:pPr>
         <w:pStyle w:val="Normal"/>
-        <w:shd w:fill="E6E6E6" w:val="clear"/>
+        <w:shd w:val="clear" w:fill="E6E6E6"/>
         <w:ind w:left="993" w:right="0" w:hanging="426"/>
         <w:rPr/>
       </w:pPr>
@@ -5359,7 +5363,7 @@
     <w:p>
       <w:pPr>
         <w:pStyle w:val="Normal"/>
-        <w:shd w:fill="E6E6E6" w:val="clear"/>
+        <w:shd w:val="clear" w:fill="E6E6E6"/>
         <w:ind w:left="993" w:right="0" w:hanging="426"/>
         <w:rPr>
           <w:rFonts w:ascii="Courier;Courier New" w:hAnsi="Courier;Courier New" w:eastAsia="Courier;Courier New" w:cs="Courier;Courier New"/>
@@ -5377,7 +5381,7 @@
     <w:p>
       <w:pPr>
         <w:pStyle w:val="Normal"/>
-        <w:shd w:fill="E6E6E6" w:val="clear"/>
+        <w:shd w:val="clear" w:fill="E6E6E6"/>
         <w:ind w:left="993" w:right="0" w:hanging="426"/>
         <w:rPr/>
       </w:pPr>
@@ -5399,7 +5403,7 @@
     <w:p>
       <w:pPr>
         <w:pStyle w:val="Normal"/>
-        <w:shd w:fill="E6E6E6" w:val="clear"/>
+        <w:shd w:val="clear" w:fill="E6E6E6"/>
         <w:ind w:left="993" w:right="0" w:hanging="426"/>
         <w:rPr/>
       </w:pPr>
@@ -5421,24 +5425,24 @@
     <w:p>
       <w:pPr>
         <w:pStyle w:val="Normal"/>
-        <w:shd w:fill="E6E6E6" w:val="clear"/>
-        <w:ind w:left="993" w:right="0" w:hanging="426"/>
-        <w:rPr>
-          <w:rFonts w:ascii="Courier;Courier New" w:hAnsi="Courier;Courier New" w:cs="Courier;Courier New"/>
-          <w:sz w:val="20"/>
-        </w:rPr>
-      </w:pPr>
-      <w:r>
-        <w:rPr>
-          <w:rFonts w:cs="Courier;Courier New" w:ascii="Courier;Courier New" w:hAnsi="Courier;Courier New"/>
-          <w:sz w:val="20"/>
-        </w:rPr>
-      </w:r>
-    </w:p>
-    <w:p>
-      <w:pPr>
-        <w:pStyle w:val="Normal"/>
-        <w:shd w:fill="E6E6E6" w:val="clear"/>
+        <w:shd w:val="clear" w:fill="E6E6E6"/>
+        <w:ind w:left="993" w:right="0" w:hanging="426"/>
+        <w:rPr>
+          <w:rFonts w:ascii="Courier;Courier New" w:hAnsi="Courier;Courier New" w:cs="Courier;Courier New"/>
+          <w:sz w:val="20"/>
+        </w:rPr>
+      </w:pPr>
+      <w:r>
+        <w:rPr>
+          <w:rFonts w:cs="Courier;Courier New" w:ascii="Courier;Courier New" w:hAnsi="Courier;Courier New"/>
+          <w:sz w:val="20"/>
+        </w:rPr>
+      </w:r>
+    </w:p>
+    <w:p>
+      <w:pPr>
+        <w:pStyle w:val="Normal"/>
+        <w:shd w:val="clear" w:fill="E6E6E6"/>
         <w:ind w:left="993" w:right="0" w:hanging="426"/>
         <w:rPr/>
       </w:pPr>
@@ -5460,7 +5464,7 @@
     <w:p>
       <w:pPr>
         <w:pStyle w:val="Normal"/>
-        <w:shd w:fill="E6E6E6" w:val="clear"/>
+        <w:shd w:val="clear" w:fill="E6E6E6"/>
         <w:ind w:left="993" w:right="0" w:hanging="426"/>
         <w:rPr/>
       </w:pPr>
@@ -5482,7 +5486,7 @@
     <w:p>
       <w:pPr>
         <w:pStyle w:val="Normal"/>
-        <w:shd w:fill="E6E6E6" w:val="clear"/>
+        <w:shd w:val="clear" w:fill="E6E6E6"/>
         <w:ind w:left="993" w:right="0" w:hanging="426"/>
         <w:rPr/>
       </w:pPr>
@@ -5504,7 +5508,7 @@
     <w:p>
       <w:pPr>
         <w:pStyle w:val="Normal"/>
-        <w:shd w:fill="E6E6E6" w:val="clear"/>
+        <w:shd w:val="clear" w:fill="E6E6E6"/>
         <w:ind w:left="993" w:right="0" w:hanging="426"/>
         <w:rPr/>
       </w:pPr>
@@ -5526,7 +5530,7 @@
     <w:p>
       <w:pPr>
         <w:pStyle w:val="Normal"/>
-        <w:shd w:fill="E6E6E6" w:val="clear"/>
+        <w:shd w:val="clear" w:fill="E6E6E6"/>
         <w:ind w:left="993" w:right="0" w:hanging="426"/>
         <w:rPr/>
       </w:pPr>
@@ -5548,7 +5552,7 @@
     <w:p>
       <w:pPr>
         <w:pStyle w:val="Normal"/>
-        <w:shd w:fill="E6E6E6" w:val="clear"/>
+        <w:shd w:val="clear" w:fill="E6E6E6"/>
         <w:ind w:left="993" w:right="0" w:hanging="426"/>
         <w:rPr/>
       </w:pPr>
@@ -5570,7 +5574,7 @@
     <w:p>
       <w:pPr>
         <w:pStyle w:val="Normal"/>
-        <w:shd w:fill="E6E6E6" w:val="clear"/>
+        <w:shd w:val="clear" w:fill="E6E6E6"/>
         <w:ind w:left="993" w:right="0" w:hanging="426"/>
         <w:rPr>
           <w:rFonts w:ascii="Courier;Courier New" w:hAnsi="Courier;Courier New" w:eastAsia="Courier;Courier New" w:cs="Courier;Courier New"/>
@@ -5588,7 +5592,7 @@
     <w:p>
       <w:pPr>
         <w:pStyle w:val="Normal"/>
-        <w:shd w:fill="E6E6E6" w:val="clear"/>
+        <w:shd w:val="clear" w:fill="E6E6E6"/>
         <w:ind w:left="993" w:right="0" w:hanging="426"/>
         <w:rPr/>
       </w:pPr>
@@ -5610,7 +5614,7 @@
     <w:p>
       <w:pPr>
         <w:pStyle w:val="Normal"/>
-        <w:shd w:fill="E6E6E6" w:val="clear"/>
+        <w:shd w:val="clear" w:fill="E6E6E6"/>
         <w:ind w:left="993" w:right="0" w:hanging="426"/>
         <w:rPr/>
       </w:pPr>
@@ -5632,7 +5636,7 @@
     <w:p>
       <w:pPr>
         <w:pStyle w:val="Normal"/>
-        <w:shd w:fill="E6E6E6" w:val="clear"/>
+        <w:shd w:val="clear" w:fill="E6E6E6"/>
         <w:ind w:left="993" w:right="0" w:hanging="426"/>
         <w:rPr/>
       </w:pPr>
@@ -5654,7 +5658,7 @@
     <w:p>
       <w:pPr>
         <w:pStyle w:val="Normal"/>
-        <w:shd w:fill="E6E6E6" w:val="clear"/>
+        <w:shd w:val="clear" w:fill="E6E6E6"/>
         <w:ind w:left="993" w:right="0" w:hanging="426"/>
         <w:rPr/>
       </w:pPr>
@@ -5676,7 +5680,7 @@
     <w:p>
       <w:pPr>
         <w:pStyle w:val="Normal"/>
-        <w:shd w:fill="E6E6E6" w:val="clear"/>
+        <w:shd w:val="clear" w:fill="E6E6E6"/>
         <w:ind w:left="993" w:right="0" w:hanging="426"/>
         <w:rPr/>
       </w:pPr>
@@ -5698,7 +5702,7 @@
     <w:p>
       <w:pPr>
         <w:pStyle w:val="Normal"/>
-        <w:shd w:fill="E6E6E6" w:val="clear"/>
+        <w:shd w:val="clear" w:fill="E6E6E6"/>
         <w:ind w:left="993" w:right="0" w:hanging="426"/>
         <w:rPr/>
       </w:pPr>
@@ -5720,7 +5724,7 @@
     <w:p>
       <w:pPr>
         <w:pStyle w:val="Normal"/>
-        <w:shd w:fill="E6E6E6" w:val="clear"/>
+        <w:shd w:val="clear" w:fill="E6E6E6"/>
         <w:ind w:left="993" w:right="0" w:hanging="426"/>
         <w:rPr>
           <w:rFonts w:ascii="Courier;Courier New" w:hAnsi="Courier;Courier New" w:eastAsia="Courier;Courier New" w:cs="Courier;Courier New"/>
@@ -5738,7 +5742,7 @@
     <w:p>
       <w:pPr>
         <w:pStyle w:val="Normal"/>
-        <w:shd w:fill="E6E6E6" w:val="clear"/>
+        <w:shd w:val="clear" w:fill="E6E6E6"/>
         <w:ind w:left="993" w:right="0" w:hanging="426"/>
         <w:rPr/>
       </w:pPr>
@@ -5760,7 +5764,7 @@
     <w:p>
       <w:pPr>
         <w:pStyle w:val="Normal"/>
-        <w:shd w:fill="E6E6E6" w:val="clear"/>
+        <w:shd w:val="clear" w:fill="E6E6E6"/>
         <w:ind w:left="993" w:right="0" w:hanging="426"/>
         <w:rPr/>
       </w:pPr>
@@ -5782,7 +5786,7 @@
     <w:p>
       <w:pPr>
         <w:pStyle w:val="Normal"/>
-        <w:shd w:fill="E6E6E6" w:val="clear"/>
+        <w:shd w:val="clear" w:fill="E6E6E6"/>
         <w:ind w:left="993" w:right="0" w:hanging="426"/>
         <w:rPr/>
       </w:pPr>
@@ -5804,7 +5808,7 @@
     <w:p>
       <w:pPr>
         <w:pStyle w:val="Normal"/>
-        <w:shd w:fill="E6E6E6" w:val="clear"/>
+        <w:shd w:val="clear" w:fill="E6E6E6"/>
         <w:ind w:left="993" w:right="0" w:hanging="426"/>
         <w:rPr/>
       </w:pPr>
@@ -6049,7 +6053,7 @@
     <w:p>
       <w:pPr>
         <w:pStyle w:val="Normal"/>
-        <w:shd w:fill="E6E6E6" w:val="clear"/>
+        <w:shd w:val="clear" w:fill="E6E6E6"/>
         <w:ind w:left="993" w:right="0" w:hanging="426"/>
         <w:rPr>
           <w:rFonts w:ascii="Courier;Courier New" w:hAnsi="Courier;Courier New" w:cs="Courier;Courier New"/>
@@ -6084,7 +6088,7 @@
     <w:p>
       <w:pPr>
         <w:pStyle w:val="Normal"/>
-        <w:shd w:fill="E6E6E6" w:val="clear"/>
+        <w:shd w:val="clear" w:fill="E6E6E6"/>
         <w:ind w:left="993" w:right="0" w:hanging="426"/>
         <w:rPr>
           <w:rFonts w:ascii="Courier;Courier New" w:hAnsi="Courier;Courier New" w:cs="Courier;Courier New"/>
@@ -6119,7 +6123,7 @@
     <w:p>
       <w:pPr>
         <w:pStyle w:val="Normal"/>
-        <w:shd w:fill="E6E6E6" w:val="clear"/>
+        <w:shd w:val="clear" w:fill="E6E6E6"/>
         <w:ind w:left="993" w:right="0" w:hanging="426"/>
         <w:rPr>
           <w:rFonts w:ascii="Courier;Courier New" w:hAnsi="Courier;Courier New" w:cs="Courier;Courier New"/>
@@ -6154,7 +6158,7 @@
     <w:p>
       <w:pPr>
         <w:pStyle w:val="Normal"/>
-        <w:shd w:fill="E6E6E6" w:val="clear"/>
+        <w:shd w:val="clear" w:fill="E6E6E6"/>
         <w:ind w:left="993" w:right="0" w:hanging="426"/>
         <w:rPr>
           <w:rFonts w:ascii="Courier;Courier New" w:hAnsi="Courier;Courier New" w:cs="Courier;Courier New"/>
@@ -6223,8 +6227,7 @@
     <w:p>
       <w:pPr>
         <w:pStyle w:val="Normal"/>
-        <w:shd w:fill="E6E6E6" w:val="clear"/>
-        <w:autoSpaceDE w:val="false"/>
+        <w:shd w:val="clear" w:fill="E6E6E6"/>
         <w:ind w:left="0" w:right="-241" w:hanging="0"/>
         <w:rPr>
           <w:rFonts w:ascii="Courier New" w:hAnsi="Courier New" w:cs="Courier New"/>
@@ -6251,8 +6254,7 @@
     <w:p>
       <w:pPr>
         <w:pStyle w:val="Normal"/>
-        <w:shd w:fill="E6E6E6" w:val="clear"/>
-        <w:autoSpaceDE w:val="false"/>
+        <w:shd w:val="clear" w:fill="E6E6E6"/>
         <w:ind w:left="0" w:right="-241" w:hanging="0"/>
         <w:rPr>
           <w:rFonts w:ascii="Courier New" w:hAnsi="Courier New" w:cs="Courier New"/>
@@ -6279,8 +6281,7 @@
     <w:p>
       <w:pPr>
         <w:pStyle w:val="Normal"/>
-        <w:shd w:fill="E6E6E6" w:val="clear"/>
-        <w:autoSpaceDE w:val="false"/>
+        <w:shd w:val="clear" w:fill="E6E6E6"/>
         <w:ind w:left="0" w:right="-241" w:hanging="0"/>
         <w:rPr>
           <w:rFonts w:ascii="Courier New" w:hAnsi="Courier New" w:cs="Courier New"/>
@@ -6307,8 +6308,7 @@
     <w:p>
       <w:pPr>
         <w:pStyle w:val="Normal"/>
-        <w:shd w:fill="E6E6E6" w:val="clear"/>
-        <w:autoSpaceDE w:val="false"/>
+        <w:shd w:val="clear" w:fill="E6E6E6"/>
         <w:ind w:left="0" w:right="-241" w:hanging="0"/>
         <w:rPr>
           <w:rFonts w:ascii="Courier New" w:hAnsi="Courier New" w:cs="Courier New"/>
@@ -6335,8 +6335,7 @@
     <w:p>
       <w:pPr>
         <w:pStyle w:val="Normal"/>
-        <w:shd w:fill="E6E6E6" w:val="clear"/>
-        <w:autoSpaceDE w:val="false"/>
+        <w:shd w:val="clear" w:fill="E6E6E6"/>
         <w:ind w:left="0" w:right="-241" w:hanging="0"/>
         <w:rPr>
           <w:rFonts w:ascii="Courier New" w:hAnsi="Courier New" w:cs="Courier New"/>
@@ -6363,8 +6362,7 @@
     <w:p>
       <w:pPr>
         <w:pStyle w:val="Normal"/>
-        <w:shd w:fill="E6E6E6" w:val="clear"/>
-        <w:autoSpaceDE w:val="false"/>
+        <w:shd w:val="clear" w:fill="E6E6E6"/>
         <w:ind w:left="0" w:right="-241" w:hanging="0"/>
         <w:rPr>
           <w:rFonts w:ascii="Courier New" w:hAnsi="Courier New" w:cs="Courier New"/>
@@ -6391,8 +6389,7 @@
     <w:p>
       <w:pPr>
         <w:pStyle w:val="Normal"/>
-        <w:shd w:fill="E6E6E6" w:val="clear"/>
-        <w:autoSpaceDE w:val="false"/>
+        <w:shd w:val="clear" w:fill="E6E6E6"/>
         <w:ind w:left="0" w:right="-241" w:hanging="0"/>
         <w:rPr>
           <w:rFonts w:ascii="Courier New" w:hAnsi="Courier New" w:cs="Courier New"/>
@@ -6419,8 +6416,7 @@
     <w:p>
       <w:pPr>
         <w:pStyle w:val="Normal"/>
-        <w:shd w:fill="E6E6E6" w:val="clear"/>
-        <w:autoSpaceDE w:val="false"/>
+        <w:shd w:val="clear" w:fill="E6E6E6"/>
         <w:ind w:left="0" w:right="-241" w:hanging="0"/>
         <w:rPr>
           <w:rFonts w:ascii="Courier New" w:hAnsi="Courier New" w:cs="Courier New"/>
@@ -6447,8 +6443,7 @@
     <w:p>
       <w:pPr>
         <w:pStyle w:val="Normal"/>
-        <w:shd w:fill="E6E6E6" w:val="clear"/>
-        <w:autoSpaceDE w:val="false"/>
+        <w:shd w:val="clear" w:fill="E6E6E6"/>
         <w:ind w:left="0" w:right="-241" w:hanging="0"/>
         <w:rPr>
           <w:rFonts w:ascii="Courier New" w:hAnsi="Courier New" w:cs="Courier New"/>
@@ -6475,8 +6470,7 @@
     <w:p>
       <w:pPr>
         <w:pStyle w:val="Normal"/>
-        <w:shd w:fill="E6E6E6" w:val="clear"/>
-        <w:autoSpaceDE w:val="false"/>
+        <w:shd w:val="clear" w:fill="E6E6E6"/>
         <w:ind w:left="0" w:right="-241" w:hanging="0"/>
         <w:rPr>
           <w:rFonts w:ascii="Courier New" w:hAnsi="Courier New" w:cs="Courier New"/>
@@ -6503,8 +6497,7 @@
     <w:p>
       <w:pPr>
         <w:pStyle w:val="Normal"/>
-        <w:shd w:fill="E6E6E6" w:val="clear"/>
-        <w:autoSpaceDE w:val="false"/>
+        <w:shd w:val="clear" w:fill="E6E6E6"/>
         <w:ind w:left="0" w:right="-241" w:hanging="0"/>
         <w:rPr>
           <w:rFonts w:ascii="Courier New" w:hAnsi="Courier New" w:cs="Courier New"/>
@@ -6531,8 +6524,7 @@
     <w:p>
       <w:pPr>
         <w:pStyle w:val="Normal"/>
-        <w:shd w:fill="E6E6E6" w:val="clear"/>
-        <w:autoSpaceDE w:val="false"/>
+        <w:shd w:val="clear" w:fill="E6E6E6"/>
         <w:ind w:left="0" w:right="-241" w:hanging="0"/>
         <w:rPr>
           <w:rFonts w:ascii="Courier New" w:hAnsi="Courier New" w:cs="Courier New"/>
@@ -6559,8 +6551,7 @@
     <w:p>
       <w:pPr>
         <w:pStyle w:val="Normal"/>
-        <w:shd w:fill="E6E6E6" w:val="clear"/>
-        <w:autoSpaceDE w:val="false"/>
+        <w:shd w:val="clear" w:fill="E6E6E6"/>
         <w:ind w:left="0" w:right="-241" w:hanging="0"/>
         <w:rPr>
           <w:rFonts w:ascii="Courier New" w:hAnsi="Courier New" w:cs="Courier New"/>
@@ -6587,8 +6578,7 @@
     <w:p>
       <w:pPr>
         <w:pStyle w:val="Normal"/>
-        <w:shd w:fill="E6E6E6" w:val="clear"/>
-        <w:autoSpaceDE w:val="false"/>
+        <w:shd w:val="clear" w:fill="E6E6E6"/>
         <w:ind w:left="0" w:right="-241" w:hanging="0"/>
         <w:rPr>
           <w:rFonts w:ascii="Courier New" w:hAnsi="Courier New" w:cs="Courier New"/>
@@ -6615,8 +6605,7 @@
     <w:p>
       <w:pPr>
         <w:pStyle w:val="Normal"/>
-        <w:shd w:fill="E6E6E6" w:val="clear"/>
-        <w:autoSpaceDE w:val="false"/>
+        <w:shd w:val="clear" w:fill="E6E6E6"/>
         <w:ind w:left="0" w:right="-241" w:hanging="0"/>
         <w:rPr>
           <w:rFonts w:ascii="Courier New" w:hAnsi="Courier New" w:cs="Courier New"/>
@@ -6643,8 +6632,7 @@
     <w:p>
       <w:pPr>
         <w:pStyle w:val="Normal"/>
-        <w:shd w:fill="E6E6E6" w:val="clear"/>
-        <w:autoSpaceDE w:val="false"/>
+        <w:shd w:val="clear" w:fill="E6E6E6"/>
         <w:ind w:left="0" w:right="-241" w:hanging="0"/>
         <w:rPr>
           <w:rFonts w:ascii="Courier New" w:hAnsi="Courier New" w:cs="Courier New"/>
@@ -6671,8 +6659,7 @@
     <w:p>
       <w:pPr>
         <w:pStyle w:val="Normal"/>
-        <w:shd w:fill="E6E6E6" w:val="clear"/>
-        <w:autoSpaceDE w:val="false"/>
+        <w:shd w:val="clear" w:fill="E6E6E6"/>
         <w:ind w:left="0" w:right="-241" w:hanging="0"/>
         <w:rPr>
           <w:rFonts w:ascii="Courier New" w:hAnsi="Courier New" w:cs="Courier New"/>
@@ -6699,8 +6686,7 @@
     <w:p>
       <w:pPr>
         <w:pStyle w:val="Normal"/>
-        <w:shd w:fill="E6E6E6" w:val="clear"/>
-        <w:autoSpaceDE w:val="false"/>
+        <w:shd w:val="clear" w:fill="E6E6E6"/>
         <w:ind w:left="0" w:right="-241" w:hanging="0"/>
         <w:rPr>
           <w:rFonts w:ascii="Courier New" w:hAnsi="Courier New" w:cs="Courier New"/>
@@ -6727,8 +6713,7 @@
     <w:p>
       <w:pPr>
         <w:pStyle w:val="Normal"/>
-        <w:shd w:fill="E6E6E6" w:val="clear"/>
-        <w:autoSpaceDE w:val="false"/>
+        <w:shd w:val="clear" w:fill="E6E6E6"/>
         <w:ind w:left="0" w:right="-241" w:hanging="0"/>
         <w:rPr>
           <w:rFonts w:ascii="Courier New" w:hAnsi="Courier New" w:cs="Courier New"/>
@@ -6755,8 +6740,7 @@
     <w:p>
       <w:pPr>
         <w:pStyle w:val="Normal"/>
-        <w:shd w:fill="E6E6E6" w:val="clear"/>
-        <w:autoSpaceDE w:val="false"/>
+        <w:shd w:val="clear" w:fill="E6E6E6"/>
         <w:ind w:left="0" w:right="-241" w:hanging="0"/>
         <w:rPr>
           <w:rFonts w:ascii="Courier New" w:hAnsi="Courier New" w:cs="Courier New"/>
@@ -6827,7 +6811,7 @@
     <w:p>
       <w:pPr>
         <w:pStyle w:val="Normal"/>
-        <w:shd w:fill="E6E6E6" w:val="clear"/>
+        <w:shd w:val="clear" w:fill="E6E6E6"/>
         <w:ind w:left="993" w:right="0" w:hanging="426"/>
         <w:rPr>
           <w:rFonts w:ascii="Courier;Courier New" w:hAnsi="Courier;Courier New" w:cs="Courier;Courier New"/>
@@ -6930,7 +6914,7 @@
     <w:p>
       <w:pPr>
         <w:pStyle w:val="Normal"/>
-        <w:shd w:fill="E6E6E6" w:val="clear"/>
+        <w:shd w:val="clear" w:fill="E6E6E6"/>
         <w:ind w:left="993" w:right="0" w:hanging="426"/>
         <w:rPr>
           <w:rFonts w:ascii="Courier;Courier New" w:hAnsi="Courier;Courier New" w:cs="Courier;Courier New"/>
@@ -6951,7 +6935,7 @@
     <w:p>
       <w:pPr>
         <w:pStyle w:val="Normal"/>
-        <w:shd w:fill="E6E6E6" w:val="clear"/>
+        <w:shd w:val="clear" w:fill="E6E6E6"/>
         <w:ind w:left="993" w:right="0" w:hanging="426"/>
         <w:rPr>
           <w:rFonts w:ascii="Courier;Courier New" w:hAnsi="Courier;Courier New" w:cs="Courier;Courier New"/>
@@ -6972,7 +6956,7 @@
     <w:p>
       <w:pPr>
         <w:pStyle w:val="Normal"/>
-        <w:shd w:fill="E6E6E6" w:val="clear"/>
+        <w:shd w:val="clear" w:fill="E6E6E6"/>
         <w:ind w:left="993" w:right="0" w:hanging="426"/>
         <w:rPr>
           <w:rFonts w:ascii="Courier;Courier New" w:hAnsi="Courier;Courier New" w:cs="Courier;Courier New"/>
@@ -6993,7 +6977,7 @@
     <w:p>
       <w:pPr>
         <w:pStyle w:val="Normal"/>
-        <w:shd w:fill="E6E6E6" w:val="clear"/>
+        <w:shd w:val="clear" w:fill="E6E6E6"/>
         <w:ind w:left="993" w:right="0" w:hanging="426"/>
         <w:rPr>
           <w:rFonts w:ascii="Courier;Courier New" w:hAnsi="Courier;Courier New" w:cs="Courier;Courier New"/>
@@ -7014,7 +6998,7 @@
     <w:p>
       <w:pPr>
         <w:pStyle w:val="Normal"/>
-        <w:shd w:fill="E6E6E6" w:val="clear"/>
+        <w:shd w:val="clear" w:fill="E6E6E6"/>
         <w:ind w:left="993" w:right="0" w:hanging="426"/>
         <w:rPr>
           <w:rFonts w:ascii="Courier;Courier New" w:hAnsi="Courier;Courier New" w:cs="Courier;Courier New"/>
@@ -7035,7 +7019,7 @@
     <w:p>
       <w:pPr>
         <w:pStyle w:val="Normal"/>
-        <w:shd w:fill="E6E6E6" w:val="clear"/>
+        <w:shd w:val="clear" w:fill="E6E6E6"/>
         <w:ind w:left="993" w:right="0" w:hanging="426"/>
         <w:rPr>
           <w:rFonts w:ascii="Courier;Courier New" w:hAnsi="Courier;Courier New" w:cs="Courier;Courier New"/>
@@ -7056,7 +7040,7 @@
     <w:p>
       <w:pPr>
         <w:pStyle w:val="Normal"/>
-        <w:shd w:fill="E6E6E6" w:val="clear"/>
+        <w:shd w:val="clear" w:fill="E6E6E6"/>
         <w:ind w:left="993" w:right="0" w:hanging="426"/>
         <w:rPr>
           <w:rFonts w:ascii="Courier;Courier New" w:hAnsi="Courier;Courier New" w:cs="Courier;Courier New"/>
@@ -7077,7 +7061,7 @@
     <w:p>
       <w:pPr>
         <w:pStyle w:val="Normal"/>
-        <w:shd w:fill="E6E6E6" w:val="clear"/>
+        <w:shd w:val="clear" w:fill="E6E6E6"/>
         <w:ind w:left="993" w:right="0" w:hanging="426"/>
         <w:rPr>
           <w:rFonts w:ascii="Courier;Courier New" w:hAnsi="Courier;Courier New" w:cs="Courier;Courier New"/>
@@ -7098,7 +7082,7 @@
     <w:p>
       <w:pPr>
         <w:pStyle w:val="Normal"/>
-        <w:shd w:fill="E6E6E6" w:val="clear"/>
+        <w:shd w:val="clear" w:fill="E6E6E6"/>
         <w:ind w:left="993" w:right="0" w:hanging="426"/>
         <w:rPr>
           <w:rFonts w:ascii="Courier;Courier New" w:hAnsi="Courier;Courier New" w:cs="Courier;Courier New"/>
@@ -7119,7 +7103,7 @@
     <w:p>
       <w:pPr>
         <w:pStyle w:val="Normal"/>
-        <w:shd w:fill="E6E6E6" w:val="clear"/>
+        <w:shd w:val="clear" w:fill="E6E6E6"/>
         <w:ind w:left="993" w:right="0" w:hanging="426"/>
         <w:rPr>
           <w:rFonts w:ascii="Courier;Courier New" w:hAnsi="Courier;Courier New" w:cs="Courier;Courier New"/>
@@ -7140,7 +7124,7 @@
     <w:p>
       <w:pPr>
         <w:pStyle w:val="Normal"/>
-        <w:shd w:fill="E6E6E6" w:val="clear"/>
+        <w:shd w:val="clear" w:fill="E6E6E6"/>
         <w:ind w:left="993" w:right="0" w:hanging="426"/>
         <w:rPr>
           <w:rFonts w:ascii="Courier;Courier New" w:hAnsi="Courier;Courier New" w:cs="Courier;Courier New"/>
@@ -7161,7 +7145,7 @@
     <w:p>
       <w:pPr>
         <w:pStyle w:val="Normal"/>
-        <w:shd w:fill="E6E6E6" w:val="clear"/>
+        <w:shd w:val="clear" w:fill="E6E6E6"/>
         <w:ind w:left="993" w:right="0" w:hanging="426"/>
         <w:rPr>
           <w:rFonts w:ascii="Courier;Courier New" w:hAnsi="Courier;Courier New" w:cs="Courier;Courier New"/>
@@ -7182,7 +7166,7 @@
     <w:p>
       <w:pPr>
         <w:pStyle w:val="Normal"/>
-        <w:shd w:fill="E6E6E6" w:val="clear"/>
+        <w:shd w:val="clear" w:fill="E6E6E6"/>
         <w:ind w:left="993" w:right="0" w:hanging="426"/>
         <w:rPr>
           <w:rFonts w:ascii="Courier;Courier New" w:hAnsi="Courier;Courier New" w:cs="Courier;Courier New"/>
@@ -7203,7 +7187,7 @@
     <w:p>
       <w:pPr>
         <w:pStyle w:val="Normal"/>
-        <w:shd w:fill="E6E6E6" w:val="clear"/>
+        <w:shd w:val="clear" w:fill="E6E6E6"/>
         <w:ind w:left="993" w:right="0" w:hanging="426"/>
         <w:rPr>
           <w:rFonts w:ascii="Courier;Courier New" w:hAnsi="Courier;Courier New" w:cs="Courier;Courier New"/>
@@ -7224,7 +7208,7 @@
     <w:p>
       <w:pPr>
         <w:pStyle w:val="Normal"/>
-        <w:shd w:fill="E6E6E6" w:val="clear"/>
+        <w:shd w:val="clear" w:fill="E6E6E6"/>
         <w:ind w:left="993" w:right="0" w:hanging="426"/>
         <w:rPr>
           <w:rFonts w:ascii="Courier;Courier New" w:hAnsi="Courier;Courier New" w:cs="Courier;Courier New"/>
@@ -7245,7 +7229,7 @@
     <w:p>
       <w:pPr>
         <w:pStyle w:val="Normal"/>
-        <w:shd w:fill="E6E6E6" w:val="clear"/>
+        <w:shd w:val="clear" w:fill="E6E6E6"/>
         <w:ind w:left="993" w:right="0" w:hanging="426"/>
         <w:rPr>
           <w:rFonts w:ascii="Courier;Courier New" w:hAnsi="Courier;Courier New" w:cs="Courier;Courier New"/>
@@ -7266,7 +7250,7 @@
     <w:p>
       <w:pPr>
         <w:pStyle w:val="Normal"/>
-        <w:shd w:fill="E6E6E6" w:val="clear"/>
+        <w:shd w:val="clear" w:fill="E6E6E6"/>
         <w:ind w:left="993" w:right="0" w:hanging="426"/>
         <w:rPr>
           <w:rFonts w:ascii="Courier;Courier New" w:hAnsi="Courier;Courier New" w:cs="Courier;Courier New"/>
@@ -7287,7 +7271,7 @@
     <w:p>
       <w:pPr>
         <w:pStyle w:val="Normal"/>
-        <w:shd w:fill="E6E6E6" w:val="clear"/>
+        <w:shd w:val="clear" w:fill="E6E6E6"/>
         <w:ind w:left="993" w:right="0" w:hanging="426"/>
         <w:rPr>
           <w:rFonts w:ascii="Courier;Courier New" w:hAnsi="Courier;Courier New" w:cs="Courier;Courier New"/>
@@ -7308,7 +7292,7 @@
     <w:p>
       <w:pPr>
         <w:pStyle w:val="Normal"/>
-        <w:shd w:fill="E6E6E6" w:val="clear"/>
+        <w:shd w:val="clear" w:fill="E6E6E6"/>
         <w:ind w:left="993" w:right="0" w:hanging="426"/>
         <w:rPr>
           <w:rFonts w:ascii="Courier;Courier New" w:hAnsi="Courier;Courier New" w:cs="Courier;Courier New"/>
@@ -7329,7 +7313,7 @@
     <w:p>
       <w:pPr>
         <w:pStyle w:val="Normal"/>
-        <w:shd w:fill="E6E6E6" w:val="clear"/>
+        <w:shd w:val="clear" w:fill="E6E6E6"/>
         <w:ind w:left="993" w:right="0" w:hanging="426"/>
         <w:rPr>
           <w:rFonts w:ascii="Courier;Courier New" w:hAnsi="Courier;Courier New" w:cs="Courier;Courier New"/>
@@ -7476,7 +7460,7 @@
         <w:pStyle w:val="Normal"/>
         <w:keepNext w:val="true"/>
         <w:keepLines/>
-        <w:shd w:fill="E6E6E6" w:val="clear"/>
+        <w:shd w:val="clear" w:fill="E6E6E6"/>
         <w:ind w:left="993" w:right="0" w:hanging="426"/>
         <w:rPr/>
       </w:pPr>
@@ -7496,7 +7480,7 @@
         <w:pStyle w:val="Normal"/>
         <w:keepNext w:val="true"/>
         <w:keepLines/>
-        <w:shd w:fill="E6E6E6" w:val="clear"/>
+        <w:shd w:val="clear" w:fill="E6E6E6"/>
         <w:ind w:left="993" w:right="0" w:hanging="426"/>
         <w:rPr/>
       </w:pPr>
@@ -7519,7 +7503,7 @@
         <w:pStyle w:val="Normal"/>
         <w:keepNext w:val="true"/>
         <w:keepLines/>
-        <w:shd w:fill="E6E6E6" w:val="clear"/>
+        <w:shd w:val="clear" w:fill="E6E6E6"/>
         <w:ind w:left="993" w:right="0" w:hanging="426"/>
         <w:rPr>
           <w:rFonts w:ascii="Courier;Courier New" w:hAnsi="Courier;Courier New" w:cs="Courier;Courier New"/>
@@ -7539,7 +7523,7 @@
         <w:pStyle w:val="Normal"/>
         <w:keepNext w:val="true"/>
         <w:keepLines/>
-        <w:shd w:fill="E6E6E6" w:val="clear"/>
+        <w:shd w:val="clear" w:fill="E6E6E6"/>
         <w:ind w:left="993" w:right="0" w:hanging="426"/>
         <w:rPr>
           <w:rFonts w:ascii="Courier;Courier New" w:hAnsi="Courier;Courier New" w:cs="Courier;Courier New"/>
@@ -7659,7 +7643,7 @@
         <w:pStyle w:val="Normal"/>
         <w:keepNext w:val="true"/>
         <w:keepLines/>
-        <w:shd w:fill="E6E6E6" w:val="clear"/>
+        <w:shd w:val="clear" w:fill="E6E6E6"/>
         <w:ind w:left="993" w:right="0" w:hanging="426"/>
         <w:rPr/>
       </w:pPr>
@@ -7679,7 +7663,7 @@
         <w:pStyle w:val="Normal"/>
         <w:keepNext w:val="true"/>
         <w:keepLines/>
-        <w:shd w:fill="E6E6E6" w:val="clear"/>
+        <w:shd w:val="clear" w:fill="E6E6E6"/>
         <w:ind w:left="993" w:right="0" w:hanging="426"/>
         <w:rPr>
           <w:rFonts w:ascii="Courier;Courier New" w:hAnsi="Courier;Courier New" w:cs="Courier;Courier New"/>
@@ -7712,7 +7696,7 @@
         <w:pStyle w:val="Normal"/>
         <w:keepNext w:val="true"/>
         <w:keepLines/>
-        <w:shd w:fill="E6E6E6" w:val="clear"/>
+        <w:shd w:val="clear" w:fill="E6E6E6"/>
         <w:ind w:left="993" w:right="0" w:hanging="426"/>
         <w:rPr/>
       </w:pPr>
@@ -7732,7 +7716,7 @@
         <w:pStyle w:val="Normal"/>
         <w:keepNext w:val="true"/>
         <w:keepLines/>
-        <w:shd w:fill="E6E6E6" w:val="clear"/>
+        <w:shd w:val="clear" w:fill="E6E6E6"/>
         <w:ind w:left="993" w:right="0" w:hanging="426"/>
         <w:rPr>
           <w:rFonts w:ascii="Courier;Courier New" w:hAnsi="Courier;Courier New" w:cs="Courier;Courier New"/>
@@ -7751,7 +7735,6 @@
         <w:pStyle w:val="Normal"/>
         <w:keepNext w:val="true"/>
         <w:keepLines/>
-        <w:autoSpaceDE w:val="false"/>
         <w:rPr>
           <w:rFonts w:ascii="Menlo;Cambria" w:hAnsi="Menlo;Cambria" w:eastAsia="Menlo;Cambria" w:cs="Menlo;Cambria"/>
           <w:i/>
@@ -7836,7 +7819,7 @@
                   </pic:nvPicPr>
                   <pic:blipFill>
                     <a:blip r:embed="rId5"/>
-                    <a:srcRect l="-16" t="-20" r="-16" b="-20"/>
+                    <a:srcRect l="-22" t="-27" r="-22" b="-27"/>
                     <a:stretch>
                       <a:fillRect/>
                     </a:stretch>
@@ -7962,7 +7945,7 @@
         <w:pStyle w:val="Normal"/>
         <w:keepNext w:val="true"/>
         <w:keepLines/>
-        <w:shd w:fill="E6E6E6" w:val="clear"/>
+        <w:shd w:val="clear" w:fill="E6E6E6"/>
         <w:ind w:left="993" w:right="0" w:hanging="426"/>
         <w:rPr/>
       </w:pPr>
@@ -7987,7 +7970,7 @@
         <w:pStyle w:val="Normal"/>
         <w:keepNext w:val="true"/>
         <w:keepLines/>
-        <w:shd w:fill="E6E6E6" w:val="clear"/>
+        <w:shd w:val="clear" w:fill="E6E6E6"/>
         <w:ind w:left="993" w:right="0" w:hanging="426"/>
         <w:rPr/>
       </w:pPr>
@@ -8009,7 +7992,7 @@
         <w:pStyle w:val="Normal"/>
         <w:keepNext w:val="true"/>
         <w:keepLines/>
-        <w:shd w:fill="E6E6E6" w:val="clear"/>
+        <w:shd w:val="clear" w:fill="E6E6E6"/>
         <w:ind w:left="993" w:right="0" w:hanging="426"/>
         <w:rPr/>
       </w:pPr>
@@ -8031,7 +8014,7 @@
         <w:pStyle w:val="Normal"/>
         <w:keepNext w:val="true"/>
         <w:keepLines/>
-        <w:shd w:fill="E6E6E6" w:val="clear"/>
+        <w:shd w:val="clear" w:fill="E6E6E6"/>
         <w:ind w:left="993" w:right="0" w:hanging="426"/>
         <w:rPr/>
       </w:pPr>
@@ -8053,7 +8036,7 @@
         <w:pStyle w:val="Normal"/>
         <w:keepNext w:val="true"/>
         <w:keepLines/>
-        <w:shd w:fill="E6E6E6" w:val="clear"/>
+        <w:shd w:val="clear" w:fill="E6E6E6"/>
         <w:ind w:left="993" w:right="0" w:hanging="426"/>
         <w:rPr/>
       </w:pPr>
@@ -8075,7 +8058,7 @@
         <w:pStyle w:val="Normal"/>
         <w:keepNext w:val="true"/>
         <w:keepLines/>
-        <w:shd w:fill="E6E6E6" w:val="clear"/>
+        <w:shd w:val="clear" w:fill="E6E6E6"/>
         <w:ind w:left="993" w:right="0" w:hanging="426"/>
         <w:rPr/>
       </w:pPr>
@@ -8097,7 +8080,7 @@
         <w:pStyle w:val="Normal"/>
         <w:keepNext w:val="true"/>
         <w:keepLines/>
-        <w:shd w:fill="E6E6E6" w:val="clear"/>
+        <w:shd w:val="clear" w:fill="E6E6E6"/>
         <w:ind w:left="993" w:right="0" w:hanging="426"/>
         <w:rPr/>
       </w:pPr>
@@ -8119,7 +8102,7 @@
         <w:pStyle w:val="Normal"/>
         <w:keepNext w:val="true"/>
         <w:keepLines/>
-        <w:shd w:fill="E6E6E6" w:val="clear"/>
+        <w:shd w:val="clear" w:fill="E6E6E6"/>
         <w:ind w:left="993" w:right="0" w:hanging="426"/>
         <w:rPr/>
       </w:pPr>
@@ -8141,7 +8124,7 @@
         <w:pStyle w:val="Normal"/>
         <w:keepNext w:val="true"/>
         <w:keepLines/>
-        <w:shd w:fill="E6E6E6" w:val="clear"/>
+        <w:shd w:val="clear" w:fill="E6E6E6"/>
         <w:ind w:left="993" w:right="0" w:hanging="426"/>
         <w:rPr/>
       </w:pPr>
@@ -8163,7 +8146,7 @@
         <w:pStyle w:val="Normal"/>
         <w:keepNext w:val="true"/>
         <w:keepLines/>
-        <w:shd w:fill="E6E6E6" w:val="clear"/>
+        <w:shd w:val="clear" w:fill="E6E6E6"/>
         <w:ind w:left="993" w:right="0" w:hanging="426"/>
         <w:rPr/>
       </w:pPr>
@@ -8185,7 +8168,7 @@
         <w:pStyle w:val="Normal"/>
         <w:keepNext w:val="true"/>
         <w:keepLines/>
-        <w:shd w:fill="E6E6E6" w:val="clear"/>
+        <w:shd w:val="clear" w:fill="E6E6E6"/>
         <w:ind w:left="993" w:right="0" w:hanging="426"/>
         <w:rPr/>
       </w:pPr>
@@ -8207,7 +8190,7 @@
         <w:pStyle w:val="Normal"/>
         <w:keepNext w:val="true"/>
         <w:keepLines/>
-        <w:shd w:fill="E6E6E6" w:val="clear"/>
+        <w:shd w:val="clear" w:fill="E6E6E6"/>
         <w:ind w:left="993" w:right="0" w:hanging="426"/>
         <w:rPr/>
       </w:pPr>
@@ -8229,7 +8212,7 @@
         <w:pStyle w:val="Normal"/>
         <w:keepNext w:val="true"/>
         <w:keepLines/>
-        <w:shd w:fill="E6E6E6" w:val="clear"/>
+        <w:shd w:val="clear" w:fill="E6E6E6"/>
         <w:ind w:left="993" w:right="0" w:hanging="426"/>
         <w:rPr/>
       </w:pPr>
@@ -8251,7 +8234,7 @@
         <w:pStyle w:val="Normal"/>
         <w:keepNext w:val="true"/>
         <w:keepLines/>
-        <w:shd w:fill="E6E6E6" w:val="clear"/>
+        <w:shd w:val="clear" w:fill="E6E6E6"/>
         <w:ind w:left="993" w:right="0" w:hanging="426"/>
         <w:rPr/>
       </w:pPr>
@@ -8273,7 +8256,7 @@
         <w:pStyle w:val="Normal"/>
         <w:keepNext w:val="true"/>
         <w:keepLines/>
-        <w:shd w:fill="E6E6E6" w:val="clear"/>
+        <w:shd w:val="clear" w:fill="E6E6E6"/>
         <w:ind w:left="993" w:right="0" w:hanging="426"/>
         <w:rPr/>
       </w:pPr>
@@ -8295,7 +8278,7 @@
         <w:pStyle w:val="Normal"/>
         <w:keepNext w:val="true"/>
         <w:keepLines/>
-        <w:shd w:fill="E6E6E6" w:val="clear"/>
+        <w:shd w:val="clear" w:fill="E6E6E6"/>
         <w:ind w:left="993" w:right="0" w:hanging="426"/>
         <w:rPr/>
       </w:pPr>
@@ -8317,7 +8300,7 @@
         <w:pStyle w:val="Normal"/>
         <w:keepNext w:val="true"/>
         <w:keepLines/>
-        <w:shd w:fill="E6E6E6" w:val="clear"/>
+        <w:shd w:val="clear" w:fill="E6E6E6"/>
         <w:ind w:left="993" w:right="0" w:hanging="426"/>
         <w:rPr/>
       </w:pPr>
@@ -8339,7 +8322,7 @@
         <w:pStyle w:val="Normal"/>
         <w:keepNext w:val="true"/>
         <w:keepLines/>
-        <w:shd w:fill="E6E6E6" w:val="clear"/>
+        <w:shd w:val="clear" w:fill="E6E6E6"/>
         <w:ind w:left="993" w:right="0" w:hanging="426"/>
         <w:rPr/>
       </w:pPr>
@@ -8361,7 +8344,7 @@
         <w:pStyle w:val="Normal"/>
         <w:keepNext w:val="true"/>
         <w:keepLines/>
-        <w:shd w:fill="E6E6E6" w:val="clear"/>
+        <w:shd w:val="clear" w:fill="E6E6E6"/>
         <w:ind w:left="993" w:right="0" w:hanging="426"/>
         <w:rPr/>
       </w:pPr>
@@ -8383,7 +8366,7 @@
         <w:pStyle w:val="Normal"/>
         <w:keepNext w:val="true"/>
         <w:keepLines/>
-        <w:shd w:fill="E6E6E6" w:val="clear"/>
+        <w:shd w:val="clear" w:fill="E6E6E6"/>
         <w:ind w:left="993" w:right="0" w:hanging="426"/>
         <w:rPr/>
       </w:pPr>
@@ -8405,7 +8388,7 @@
         <w:pStyle w:val="Normal"/>
         <w:keepNext w:val="true"/>
         <w:keepLines/>
-        <w:shd w:fill="E6E6E6" w:val="clear"/>
+        <w:shd w:val="clear" w:fill="E6E6E6"/>
         <w:ind w:left="993" w:right="0" w:hanging="426"/>
         <w:rPr/>
       </w:pPr>
@@ -8427,7 +8410,7 @@
         <w:pStyle w:val="Normal"/>
         <w:keepNext w:val="true"/>
         <w:keepLines/>
-        <w:shd w:fill="E6E6E6" w:val="clear"/>
+        <w:shd w:val="clear" w:fill="E6E6E6"/>
         <w:ind w:left="993" w:right="0" w:hanging="426"/>
         <w:rPr/>
       </w:pPr>
@@ -8449,7 +8432,7 @@
         <w:pStyle w:val="Normal"/>
         <w:keepNext w:val="true"/>
         <w:keepLines/>
-        <w:shd w:fill="E6E6E6" w:val="clear"/>
+        <w:shd w:val="clear" w:fill="E6E6E6"/>
         <w:ind w:left="993" w:right="0" w:hanging="426"/>
         <w:rPr/>
       </w:pPr>
@@ -8471,7 +8454,7 @@
         <w:pStyle w:val="Normal"/>
         <w:keepNext w:val="true"/>
         <w:keepLines/>
-        <w:shd w:fill="E6E6E6" w:val="clear"/>
+        <w:shd w:val="clear" w:fill="E6E6E6"/>
         <w:ind w:left="993" w:right="0" w:hanging="426"/>
         <w:rPr/>
       </w:pPr>
@@ -8493,7 +8476,7 @@
         <w:pStyle w:val="Normal"/>
         <w:keepNext w:val="true"/>
         <w:keepLines/>
-        <w:shd w:fill="E6E6E6" w:val="clear"/>
+        <w:shd w:val="clear" w:fill="E6E6E6"/>
         <w:ind w:left="993" w:right="0" w:hanging="426"/>
         <w:rPr/>
       </w:pPr>
@@ -8534,7 +8517,7 @@
         <w:pStyle w:val="Normal"/>
         <w:keepNext w:val="true"/>
         <w:keepLines/>
-        <w:shd w:fill="E6E6E6" w:val="clear"/>
+        <w:shd w:val="clear" w:fill="E6E6E6"/>
         <w:ind w:left="993" w:right="0" w:hanging="426"/>
         <w:rPr/>
       </w:pPr>
@@ -8579,7 +8562,7 @@
         <w:pStyle w:val="Normal"/>
         <w:keepNext w:val="true"/>
         <w:keepLines/>
-        <w:shd w:fill="E6E6E6" w:val="clear"/>
+        <w:shd w:val="clear" w:fill="E6E6E6"/>
         <w:ind w:left="993" w:right="0" w:hanging="426"/>
         <w:rPr/>
       </w:pPr>
@@ -8622,7 +8605,6 @@
       <w:pPr>
         <w:pStyle w:val="Normal"/>
         <w:widowControl w:val="false"/>
-        <w:autoSpaceDE w:val="false"/>
         <w:spacing w:lineRule="atLeast" w:line="300" w:before="0" w:after="240"/>
         <w:jc w:val="both"/>
         <w:rPr>
@@ -8635,10 +8617,7 @@
         <w:tab/>
       </w:r>
       <w:r>
-        <w:rPr>
-          <w:rFonts w:cs="Helvetica;Arial" w:ascii="Helvetica;Arial" w:hAnsi="Helvetica;Arial"/>
-          <w:lang w:val="en-US" w:eastAsia="en-GB"/>
-        </w:rPr>
+        <w:rPr/>
         <w:drawing>
           <wp:inline distT="0" distB="0" distL="0" distR="0">
             <wp:extent cx="3089910" cy="3089910"/>
@@ -8658,7 +8637,7 @@
                   </pic:nvPicPr>
                   <pic:blipFill>
                     <a:blip r:embed="rId6"/>
-                    <a:srcRect l="-28" t="-28" r="-28" b="-28"/>
+                    <a:srcRect l="-38" t="-38" r="-38" b="-38"/>
                     <a:stretch>
                       <a:fillRect/>
                     </a:stretch>
@@ -8713,7 +8692,6 @@
       <w:pPr>
         <w:pStyle w:val="Normal"/>
         <w:widowControl w:val="false"/>
-        <w:autoSpaceDE w:val="false"/>
         <w:spacing w:lineRule="atLeast" w:line="300" w:before="0" w:after="240"/>
         <w:jc w:val="both"/>
         <w:rPr/>
@@ -8723,9 +8701,7 @@
         <w:tab/>
       </w:r>
       <w:r>
-        <w:rPr>
-          <w:lang w:val="en-US" w:eastAsia="en-GB"/>
-        </w:rPr>
+        <w:rPr/>
         <w:drawing>
           <wp:inline distT="0" distB="0" distL="0" distR="0">
             <wp:extent cx="3657600" cy="2762250"/>
@@ -8745,7 +8721,7 @@
                   </pic:nvPicPr>
                   <pic:blipFill>
                     <a:blip r:embed="rId7"/>
-                    <a:srcRect l="-14" t="-19" r="-14" b="-19"/>
+                    <a:srcRect l="-20" t="-26" r="-20" b="-26"/>
                     <a:stretch>
                       <a:fillRect/>
                     </a:stretch>
@@ -8843,7 +8819,7 @@
         <w:pStyle w:val="Normal"/>
         <w:keepNext w:val="true"/>
         <w:keepLines/>
-        <w:shd w:fill="E6E6E6" w:val="clear"/>
+        <w:shd w:val="clear" w:fill="E6E6E6"/>
         <w:ind w:left="993" w:right="0" w:hanging="426"/>
         <w:rPr/>
       </w:pPr>
@@ -8900,7 +8876,6 @@
       <w:pPr>
         <w:pStyle w:val="Normal"/>
         <w:widowControl w:val="false"/>
-        <w:autoSpaceDE w:val="false"/>
         <w:spacing w:lineRule="atLeast" w:line="300" w:before="0" w:after="240"/>
         <w:jc w:val="both"/>
         <w:rPr/>
@@ -8910,9 +8885,7 @@
         <w:tab/>
       </w:r>
       <w:r>
-        <w:rPr>
-          <w:lang w:val="en-US" w:eastAsia="en-GB"/>
-        </w:rPr>
+        <w:rPr/>
         <w:drawing>
           <wp:inline distT="0" distB="0" distL="0" distR="0">
             <wp:extent cx="3759200" cy="2762250"/>
@@ -8932,7 +8905,7 @@
                   </pic:nvPicPr>
                   <pic:blipFill>
                     <a:blip r:embed="rId9"/>
-                    <a:srcRect l="-14" t="-19" r="-14" b="-19"/>
+                    <a:srcRect l="-19" t="-26" r="-19" b="-26"/>
                     <a:stretch>
                       <a:fillRect/>
                     </a:stretch>
@@ -8957,7 +8930,6 @@
       <w:pPr>
         <w:pStyle w:val="Normal"/>
         <w:widowControl w:val="false"/>
-        <w:autoSpaceDE w:val="false"/>
         <w:spacing w:lineRule="atLeast" w:line="300" w:before="0" w:after="240"/>
         <w:jc w:val="both"/>
         <w:rPr/>
@@ -9001,7 +8973,7 @@
         <w:pStyle w:val="Normal"/>
         <w:keepNext w:val="true"/>
         <w:keepLines/>
-        <w:shd w:fill="E6E6E6" w:val="clear"/>
+        <w:shd w:val="clear" w:fill="E6E6E6"/>
         <w:ind w:left="993" w:right="0" w:hanging="426"/>
         <w:rPr/>
       </w:pPr>
@@ -9046,7 +9018,7 @@
         <w:pStyle w:val="Normal"/>
         <w:keepNext w:val="true"/>
         <w:keepLines/>
-        <w:shd w:fill="E6E6E6" w:val="clear"/>
+        <w:shd w:val="clear" w:fill="E6E6E6"/>
         <w:ind w:left="993" w:right="0" w:hanging="426"/>
         <w:rPr/>
       </w:pPr>
@@ -9068,7 +9040,7 @@
         <w:pStyle w:val="Normal"/>
         <w:keepNext w:val="true"/>
         <w:keepLines/>
-        <w:shd w:fill="E6E6E6" w:val="clear"/>
+        <w:shd w:val="clear" w:fill="E6E6E6"/>
         <w:ind w:left="993" w:right="0" w:hanging="426"/>
         <w:rPr>
           <w:rFonts w:ascii="Courier;Courier New" w:hAnsi="Courier;Courier New" w:cs="Courier;Courier New"/>
@@ -9086,7 +9058,7 @@
         <w:pStyle w:val="Normal"/>
         <w:keepNext w:val="true"/>
         <w:keepLines/>
-        <w:shd w:fill="E6E6E6" w:val="clear"/>
+        <w:shd w:val="clear" w:fill="E6E6E6"/>
         <w:ind w:left="993" w:right="0" w:hanging="426"/>
         <w:rPr>
           <w:rFonts w:ascii="Courier;Courier New" w:hAnsi="Courier;Courier New" w:cs="Courier;Courier New"/>
@@ -9104,7 +9076,7 @@
         <w:pStyle w:val="Normal"/>
         <w:keepNext w:val="true"/>
         <w:keepLines/>
-        <w:shd w:fill="E6E6E6" w:val="clear"/>
+        <w:shd w:val="clear" w:fill="E6E6E6"/>
         <w:ind w:left="993" w:right="0" w:hanging="426"/>
         <w:rPr>
           <w:rFonts w:ascii="Courier;Courier New" w:hAnsi="Courier;Courier New" w:cs="Courier;Courier New"/>
@@ -9122,7 +9094,7 @@
         <w:pStyle w:val="Normal"/>
         <w:keepNext w:val="true"/>
         <w:keepLines/>
-        <w:shd w:fill="E6E6E6" w:val="clear"/>
+        <w:shd w:val="clear" w:fill="E6E6E6"/>
         <w:ind w:left="993" w:right="0" w:hanging="426"/>
         <w:rPr>
           <w:rFonts w:ascii="Courier;Courier New" w:hAnsi="Courier;Courier New" w:cs="Courier;Courier New"/>
@@ -9140,7 +9112,7 @@
         <w:pStyle w:val="Normal"/>
         <w:keepNext w:val="true"/>
         <w:keepLines/>
-        <w:shd w:fill="E6E6E6" w:val="clear"/>
+        <w:shd w:val="clear" w:fill="E6E6E6"/>
         <w:ind w:left="993" w:right="0" w:hanging="426"/>
         <w:rPr>
           <w:rFonts w:ascii="Courier;Courier New" w:hAnsi="Courier;Courier New" w:cs="Courier;Courier New"/>
@@ -9158,7 +9130,7 @@
         <w:pStyle w:val="Normal"/>
         <w:keepNext w:val="true"/>
         <w:keepLines/>
-        <w:shd w:fill="E6E6E6" w:val="clear"/>
+        <w:shd w:val="clear" w:fill="E6E6E6"/>
         <w:ind w:left="993" w:right="0" w:hanging="426"/>
         <w:rPr>
           <w:rFonts w:ascii="Courier;Courier New" w:hAnsi="Courier;Courier New" w:cs="Courier;Courier New"/>
@@ -9203,7 +9175,6 @@
       <w:pPr>
         <w:pStyle w:val="Normal"/>
         <w:widowControl w:val="false"/>
-        <w:autoSpaceDE w:val="false"/>
         <w:spacing w:lineRule="atLeast" w:line="300" w:before="0" w:after="240"/>
         <w:jc w:val="both"/>
         <w:rPr/>
@@ -9213,9 +9184,7 @@
         <w:tab/>
       </w:r>
       <w:r>
-        <w:rPr>
-          <w:lang w:val="en-US" w:eastAsia="en-GB"/>
-        </w:rPr>
+        <w:rPr/>
         <w:drawing>
           <wp:inline distT="0" distB="0" distL="0" distR="0">
             <wp:extent cx="3543935" cy="2757170"/>
@@ -9235,7 +9204,7 @@
                   </pic:nvPicPr>
                   <pic:blipFill>
                     <a:blip r:embed="rId10"/>
-                    <a:srcRect l="-14" t="-18" r="-14" b="-18"/>
+                    <a:srcRect l="-19" t="-25" r="-19" b="-25"/>
                     <a:stretch>
                       <a:fillRect/>
                     </a:stretch>
@@ -9285,7 +9254,6 @@
       <w:pPr>
         <w:pStyle w:val="Normal"/>
         <w:widowControl w:val="false"/>
-        <w:autoSpaceDE w:val="false"/>
         <w:spacing w:lineRule="atLeast" w:line="300" w:before="0" w:after="240"/>
         <w:jc w:val="both"/>
         <w:rPr/>
@@ -9295,9 +9263,7 @@
         <w:tab/>
       </w:r>
       <w:r>
-        <w:rPr>
-          <w:lang w:val="en-US" w:eastAsia="en-GB"/>
-        </w:rPr>
+        <w:rPr/>
         <w:drawing>
           <wp:inline distT="0" distB="0" distL="0" distR="0">
             <wp:extent cx="3860800" cy="2990850"/>
@@ -9317,7 +9283,7 @@
                   </pic:nvPicPr>
                   <pic:blipFill>
                     <a:blip r:embed="rId11"/>
-                    <a:srcRect l="-13" t="-18" r="-13" b="-18"/>
+                    <a:srcRect l="-19" t="-24" r="-19" b="-24"/>
                     <a:stretch>
                       <a:fillRect/>
                     </a:stretch>
@@ -9356,7 +9322,7 @@
         <w:pStyle w:val="Normal"/>
         <w:keepNext w:val="true"/>
         <w:keepLines/>
-        <w:shd w:fill="E6E6E6" w:val="clear"/>
+        <w:shd w:val="clear" w:fill="E6E6E6"/>
         <w:ind w:left="993" w:right="0" w:hanging="426"/>
         <w:rPr/>
       </w:pPr>
@@ -9406,7 +9372,7 @@
         <w:pStyle w:val="Normal"/>
         <w:keepNext w:val="true"/>
         <w:keepLines/>
-        <w:shd w:fill="E6E6E6" w:val="clear"/>
+        <w:shd w:val="clear" w:fill="E6E6E6"/>
         <w:ind w:left="993" w:right="0" w:hanging="426"/>
         <w:rPr/>
       </w:pPr>
@@ -9426,7 +9392,7 @@
         <w:pStyle w:val="Normal"/>
         <w:keepNext w:val="true"/>
         <w:keepLines/>
-        <w:shd w:fill="E6E6E6" w:val="clear"/>
+        <w:shd w:val="clear" w:fill="E6E6E6"/>
         <w:ind w:left="993" w:right="0" w:hanging="426"/>
         <w:rPr/>
       </w:pPr>
@@ -9503,9 +9469,7 @@
         <w:tab/>
       </w:r>
       <w:r>
-        <w:rPr>
-          <w:lang w:val="en-US" w:eastAsia="en-GB"/>
-        </w:rPr>
+        <w:rPr/>
         <w:drawing>
           <wp:inline distT="0" distB="0" distL="0" distR="0">
             <wp:extent cx="3835400" cy="2959100"/>
@@ -9525,7 +9489,7 @@
                   </pic:nvPicPr>
                   <pic:blipFill>
                     <a:blip r:embed="rId12"/>
-                    <a:srcRect l="-14" t="-18" r="-14" b="-18"/>
+                    <a:srcRect l="-19" t="-24" r="-19" b="-24"/>
                     <a:stretch>
                       <a:fillRect/>
                     </a:stretch>
@@ -9689,7 +9653,7 @@
                   </pic:nvPicPr>
                   <pic:blipFill>
                     <a:blip r:embed="rId13"/>
-                    <a:srcRect l="-39" t="-42" r="-39" b="-42"/>
+                    <a:srcRect l="-52" t="-57" r="-52" b="-57"/>
                     <a:stretch>
                       <a:fillRect/>
                     </a:stretch>
@@ -9768,7 +9732,7 @@
                   </pic:nvPicPr>
                   <pic:blipFill>
                     <a:blip r:embed="rId14"/>
-                    <a:srcRect l="-39" t="-43" r="-39" b="-43"/>
+                    <a:srcRect l="-53" t="-58" r="-53" b="-58"/>
                     <a:stretch>
                       <a:fillRect/>
                     </a:stretch>
@@ -9835,7 +9799,7 @@
                   </pic:nvPicPr>
                   <pic:blipFill>
                     <a:blip r:embed="rId15"/>
-                    <a:srcRect l="-38" t="-41" r="-38" b="-41"/>
+                    <a:srcRect l="-52" t="-55" r="-52" b="-55"/>
                     <a:stretch>
                       <a:fillRect/>
                     </a:stretch>
@@ -10015,7 +9979,7 @@
         <w:pStyle w:val="Normal"/>
         <w:keepNext w:val="true"/>
         <w:keepLines/>
-        <w:shd w:fill="E6E6E6" w:val="clear"/>
+        <w:shd w:val="clear" w:fill="E6E6E6"/>
         <w:ind w:left="993" w:right="0" w:hanging="426"/>
         <w:rPr/>
       </w:pPr>
@@ -10033,7 +9997,7 @@
     <w:p>
       <w:pPr>
         <w:pStyle w:val="Normal"/>
-        <w:shd w:fill="E6E6E6" w:val="clear"/>
+        <w:shd w:val="clear" w:fill="E6E6E6"/>
         <w:ind w:left="993" w:right="0" w:hanging="426"/>
         <w:rPr/>
       </w:pPr>
@@ -10118,7 +10082,7 @@
       <w:r>
         <w:rPr/>
         <w:drawing>
-          <wp:anchor behindDoc="0" distT="0" distB="0" distL="0" distR="0" simplePos="0" locked="0" layoutInCell="1" allowOverlap="1" relativeHeight="15">
+          <wp:anchor behindDoc="0" distT="0" distB="0" distL="0" distR="0" simplePos="0" locked="0" layoutInCell="0" allowOverlap="1" relativeHeight="15">
             <wp:simplePos x="0" y="0"/>
             <wp:positionH relativeFrom="column">
               <wp:align>center</wp:align>
@@ -10144,7 +10108,7 @@
                   </pic:nvPicPr>
                   <pic:blipFill>
                     <a:blip r:embed="rId16"/>
-                    <a:srcRect l="-10" t="-5" r="-10" b="-5"/>
+                    <a:srcRect l="-22" t="-10" r="-22" b="-10"/>
                     <a:stretch>
                       <a:fillRect/>
                     </a:stretch>
@@ -10168,7 +10132,7 @@
     <w:sectPr>
       <w:type w:val="nextPage"/>
       <w:pgSz w:w="11906" w:h="16838"/>
-      <w:pgMar w:left="1080" w:right="1286" w:header="0" w:top="1440" w:footer="0" w:bottom="1440" w:gutter="0"/>
+      <w:pgMar w:left="1080" w:right="1286" w:gutter="0" w:header="0" w:top="1440" w:footer="0" w:bottom="1440"/>
       <w:pgNumType w:fmt="decimal"/>
       <w:formProt w:val="false"/>
       <w:textDirection w:val="lrTb"/>
@@ -10189,7 +10153,9 @@
       </w:rPr>
     </w:rPrDefault>
     <w:pPrDefault>
-      <w:pPr/>
+      <w:pPr>
+        <w:suppressAutoHyphens w:val="true"/>
+      </w:pPr>
     </w:pPrDefault>
   </w:docDefaults>
   <w:style w:type="paragraph" w:styleId="Normal">
@@ -10199,10 +10165,13 @@
       <w:widowControl/>
       <w:suppressAutoHyphens w:val="true"/>
       <w:bidi w:val="0"/>
+      <w:spacing w:before="0" w:after="0"/>
+      <w:jc w:val="left"/>
     </w:pPr>
     <w:rPr>
       <w:rFonts w:ascii="Times New Roman" w:hAnsi="Times New Roman" w:eastAsia="Times New Roman" w:cs="Times New Roman"/>
       <w:color w:val="auto"/>
+      <w:kern w:val="0"/>
       <w:sz w:val="24"/>
       <w:szCs w:val="24"/>
       <w:lang w:val="en-GB" w:eastAsia="zh-CN" w:bidi="ar-SA"/>
@@ -10379,7 +10348,7 @@
     <w:rPr/>
   </w:style>
   <w:style w:type="character" w:styleId="InternetLink">
-    <w:name w:val="Internet Link"/>
+    <w:name w:val="Hyperlink"/>
     <w:rPr>
       <w:color w:val="0000FF"/>
       <w:u w:val="single"/>
@@ -10457,7 +10426,6 @@
     <w:basedOn w:val="Normal"/>
     <w:qFormat/>
     <w:pPr>
-      <w:autoSpaceDE w:val="false"/>
       <w:ind w:left="360" w:right="0" w:hanging="360"/>
     </w:pPr>
     <w:rPr>

</xml_diff>